<commit_message>
Revised draft of manuscript
</commit_message>
<xml_diff>
--- a/reports/01_tropical_cyclones_educational_attainment_paper/words/01_PNAS/10_entire/01_first_submission/tropical_cyclones_educational_attainment 2023 10 20.docx
+++ b/reports/01_tropical_cyclones_educational_attainment_paper/words/01_PNAS/10_entire/01_first_submission/tropical_cyclones_educational_attainment 2023 10 20.docx
@@ -774,8 +774,6 @@
           <w:szCs w:val="20"/>
         </w:rPr>
       </w:pPr>
-      <w:commentRangeStart w:id="0"/>
-      <w:commentRangeStart w:id="1"/>
       <w:r>
         <w:rPr>
           <w:rFonts w:ascii="Arial" w:hAnsi="Arial" w:cs="Arial"/>
@@ -830,27 +828,10 @@
         </w:rPr>
         <w:t>Table 1</w:t>
       </w:r>
-      <w:commentRangeEnd w:id="0"/>
-      <w:r>
-        <w:rPr>
-          <w:rStyle w:val="CommentReference"/>
-          <w:rFonts w:ascii="Times New Roman" w:eastAsia="Times New Roman" w:hAnsi="Times New Roman" w:cs="Times New Roman"/>
-        </w:rPr>
-        <w:commentReference w:id="0"/>
-      </w:r>
-      <w:commentRangeEnd w:id="1"/>
-      <w:r>
-        <w:rPr>
-          <w:rStyle w:val="CommentReference"/>
-          <w:rFonts w:ascii="Times New Roman" w:eastAsia="Times New Roman" w:hAnsi="Times New Roman" w:cs="Times New Roman"/>
-        </w:rPr>
-        <w:commentReference w:id="1"/>
-      </w:r>
     </w:p>
     <w:p>
       <w:pPr>
         <w:rPr>
-          <w:ins w:id="2" w:author="Parks, Robbie M" w:date="2023-10-03T14:23:00Z"/>
           <w:rFonts w:ascii="Arial" w:hAnsi="Arial" w:cs="Arial"/>
           <w:b/>
           <w:color w:val="000000"/>
@@ -858,22 +839,20 @@
           <w:szCs w:val="20"/>
         </w:rPr>
       </w:pPr>
-      <w:bookmarkStart w:id="3" w:name="30j0zll" w:colFirst="0" w:colLast="0"/>
-      <w:bookmarkStart w:id="4" w:name="1fob9te" w:colFirst="0" w:colLast="0"/>
-      <w:bookmarkEnd w:id="3"/>
-      <w:bookmarkEnd w:id="4"/>
-      <w:ins w:id="5" w:author="Parks, Robbie M" w:date="2023-10-03T14:23:00Z">
-        <w:r>
-          <w:rPr>
-            <w:rFonts w:ascii="Arial" w:hAnsi="Arial" w:cs="Arial"/>
-            <w:b/>
-            <w:color w:val="000000"/>
-            <w:sz w:val="20"/>
-            <w:szCs w:val="20"/>
-          </w:rPr>
-          <w:br w:type="page"/>
-        </w:r>
-      </w:ins>
+      <w:bookmarkStart w:id="0" w:name="30j0zll" w:colFirst="0" w:colLast="0"/>
+      <w:bookmarkStart w:id="1" w:name="1fob9te" w:colFirst="0" w:colLast="0"/>
+      <w:bookmarkEnd w:id="0"/>
+      <w:bookmarkEnd w:id="1"/>
+      <w:r>
+        <w:rPr>
+          <w:rFonts w:ascii="Arial" w:hAnsi="Arial" w:cs="Arial"/>
+          <w:b/>
+          <w:color w:val="000000"/>
+          <w:sz w:val="20"/>
+          <w:szCs w:val="20"/>
+        </w:rPr>
+        <w:br w:type="page"/>
+      </w:r>
     </w:p>
     <w:p>
       <w:pPr>
@@ -894,6 +873,7 @@
           <w:szCs w:val="20"/>
         </w:rPr>
       </w:pPr>
+      <w:commentRangeStart w:id="2"/>
       <w:r>
         <w:rPr>
           <w:rFonts w:ascii="Arial" w:hAnsi="Arial" w:cs="Arial"/>
@@ -904,6 +884,14 @@
         </w:rPr>
         <w:lastRenderedPageBreak/>
         <w:t>Abstract</w:t>
+      </w:r>
+      <w:commentRangeEnd w:id="2"/>
+      <w:r>
+        <w:rPr>
+          <w:rStyle w:val="CommentReference"/>
+          <w:rFonts w:ascii="Times New Roman" w:eastAsia="Times New Roman" w:hAnsi="Times New Roman" w:cs="Times New Roman"/>
+        </w:rPr>
+        <w:commentReference w:id="2"/>
       </w:r>
     </w:p>
     <w:p>
@@ -931,61 +919,511 @@
           <w:sz w:val="20"/>
           <w:szCs w:val="20"/>
         </w:rPr>
-        <w:t xml:space="preserve">Hurricanes </w:t>
-      </w:r>
-      <w:r>
-        <w:rPr>
-          <w:rFonts w:ascii="Arial" w:hAnsi="Arial" w:cs="Arial"/>
-          <w:color w:val="000000"/>
-          <w:sz w:val="20"/>
-          <w:szCs w:val="20"/>
-        </w:rPr>
-        <w:t xml:space="preserve">disrupt </w:t>
-      </w:r>
-      <w:r>
-        <w:rPr>
-          <w:rFonts w:ascii="Arial" w:hAnsi="Arial" w:cs="Arial"/>
-          <w:color w:val="000000"/>
-          <w:sz w:val="20"/>
-          <w:szCs w:val="20"/>
-        </w:rPr>
-        <w:t xml:space="preserve">countless </w:t>
-      </w:r>
-      <w:r>
-        <w:rPr>
-          <w:rFonts w:ascii="Arial" w:hAnsi="Arial" w:cs="Arial"/>
-          <w:color w:val="000000"/>
-          <w:sz w:val="20"/>
-          <w:szCs w:val="20"/>
-        </w:rPr>
-        <w:t>element</w:t>
-      </w:r>
-      <w:r>
-        <w:rPr>
-          <w:rFonts w:ascii="Arial" w:hAnsi="Arial" w:cs="Arial"/>
-          <w:color w:val="000000"/>
-          <w:sz w:val="20"/>
-          <w:szCs w:val="20"/>
-        </w:rPr>
-        <w:t>s</w:t>
-      </w:r>
-      <w:r>
-        <w:rPr>
-          <w:rFonts w:ascii="Arial" w:hAnsi="Arial" w:cs="Arial"/>
-          <w:color w:val="000000"/>
-          <w:sz w:val="20"/>
-          <w:szCs w:val="20"/>
-        </w:rPr>
-        <w:t xml:space="preserve"> of impacted communities</w:t>
-      </w:r>
-      <w:r>
-        <w:rPr>
-          <w:rFonts w:ascii="Arial" w:hAnsi="Arial" w:cs="Arial"/>
-          <w:color w:val="000000"/>
-          <w:sz w:val="20"/>
-          <w:szCs w:val="20"/>
-        </w:rPr>
-        <w:t>’ lives</w:t>
+        <w:t>Q</w:t>
+      </w:r>
+      <w:r>
+        <w:rPr>
+          <w:rFonts w:ascii="Arial" w:hAnsi="Arial" w:cs="Arial"/>
+          <w:color w:val="000000"/>
+          <w:sz w:val="20"/>
+          <w:szCs w:val="20"/>
+        </w:rPr>
+        <w:t xml:space="preserve">uantifying </w:t>
+      </w:r>
+      <w:r>
+        <w:rPr>
+          <w:rFonts w:ascii="Arial" w:hAnsi="Arial" w:cs="Arial"/>
+          <w:color w:val="000000"/>
+          <w:sz w:val="20"/>
+          <w:szCs w:val="20"/>
+        </w:rPr>
+        <w:t xml:space="preserve">how </w:t>
+      </w:r>
+      <w:r>
+        <w:rPr>
+          <w:rFonts w:ascii="Arial" w:hAnsi="Arial" w:cs="Arial"/>
+          <w:color w:val="000000"/>
+          <w:sz w:val="20"/>
+          <w:szCs w:val="20"/>
+        </w:rPr>
+        <w:t>hurricanes</w:t>
+      </w:r>
+      <w:r>
+        <w:rPr>
+          <w:rFonts w:ascii="Arial" w:hAnsi="Arial" w:cs="Arial"/>
+          <w:color w:val="000000"/>
+          <w:sz w:val="20"/>
+          <w:szCs w:val="20"/>
+        </w:rPr>
+        <w:t xml:space="preserve"> </w:t>
+      </w:r>
+      <w:r>
+        <w:rPr>
+          <w:rFonts w:ascii="Arial" w:hAnsi="Arial" w:cs="Arial"/>
+          <w:color w:val="000000"/>
+          <w:sz w:val="20"/>
+          <w:szCs w:val="20"/>
+        </w:rPr>
+        <w:t>disrupt</w:t>
+      </w:r>
+      <w:r>
+        <w:rPr>
+          <w:rFonts w:ascii="Arial" w:hAnsi="Arial" w:cs="Arial"/>
+          <w:color w:val="000000"/>
+          <w:sz w:val="20"/>
+          <w:szCs w:val="20"/>
+        </w:rPr>
+        <w:t xml:space="preserve"> </w:t>
+      </w:r>
+      <w:r>
+        <w:rPr>
+          <w:rFonts w:ascii="Arial" w:hAnsi="Arial" w:cs="Arial"/>
+          <w:color w:val="000000"/>
+          <w:sz w:val="20"/>
+          <w:szCs w:val="20"/>
+        </w:rPr>
+        <w:t xml:space="preserve">educational attainment is essential to </w:t>
+      </w:r>
+      <w:r>
+        <w:rPr>
+          <w:rFonts w:ascii="Arial" w:hAnsi="Arial" w:cs="Arial"/>
+          <w:color w:val="000000"/>
+          <w:sz w:val="20"/>
+          <w:szCs w:val="20"/>
+        </w:rPr>
+        <w:t>evaluating</w:t>
+      </w:r>
+      <w:r>
+        <w:rPr>
+          <w:rFonts w:ascii="Arial" w:hAnsi="Arial" w:cs="Arial"/>
+          <w:color w:val="000000"/>
+          <w:sz w:val="20"/>
+          <w:szCs w:val="20"/>
+        </w:rPr>
+        <w:t xml:space="preserve"> </w:t>
+      </w:r>
+      <w:r>
+        <w:rPr>
+          <w:rFonts w:ascii="Arial" w:hAnsi="Arial" w:cs="Arial"/>
+          <w:color w:val="000000"/>
+          <w:sz w:val="20"/>
+          <w:szCs w:val="20"/>
+        </w:rPr>
+        <w:t xml:space="preserve">the </w:t>
+      </w:r>
+      <w:r>
+        <w:rPr>
+          <w:rFonts w:ascii="Arial" w:hAnsi="Arial" w:cs="Arial"/>
+          <w:color w:val="000000"/>
+          <w:sz w:val="20"/>
+          <w:szCs w:val="20"/>
+        </w:rPr>
+        <w:t xml:space="preserve">burden of climate-related disasters. </w:t>
+      </w:r>
+      <w:r>
+        <w:rPr>
+          <w:rFonts w:ascii="Arial" w:hAnsi="Arial" w:cs="Arial"/>
+          <w:color w:val="000000"/>
+          <w:sz w:val="20"/>
+          <w:szCs w:val="20"/>
+        </w:rPr>
+        <w:t>Here, we</w:t>
+      </w:r>
+      <w:r>
+        <w:rPr>
+          <w:rFonts w:ascii="Arial" w:hAnsi="Arial" w:cs="Arial"/>
+          <w:color w:val="000000"/>
+          <w:sz w:val="20"/>
+          <w:szCs w:val="20"/>
+        </w:rPr>
+        <w:t xml:space="preserve"> examine the association between </w:t>
+      </w:r>
+      <w:r>
+        <w:rPr>
+          <w:rFonts w:ascii="Arial" w:hAnsi="Arial" w:cs="Arial"/>
+          <w:color w:val="000000"/>
+          <w:sz w:val="20"/>
+          <w:szCs w:val="20"/>
+        </w:rPr>
+        <w:t>hurricane</w:t>
+      </w:r>
+      <w:r>
+        <w:rPr>
+          <w:rFonts w:ascii="Arial" w:hAnsi="Arial" w:cs="Arial"/>
+          <w:color w:val="000000"/>
+          <w:sz w:val="20"/>
+          <w:szCs w:val="20"/>
+        </w:rPr>
+        <w:t>-force tropical cyclones</w:t>
+      </w:r>
+      <w:r>
+        <w:rPr>
+          <w:rFonts w:ascii="Arial" w:hAnsi="Arial" w:cs="Arial"/>
+          <w:color w:val="000000"/>
+          <w:sz w:val="20"/>
+          <w:szCs w:val="20"/>
+        </w:rPr>
+        <w:t xml:space="preserve"> and educational attainmen</w:t>
+      </w:r>
+      <w:r>
+        <w:rPr>
+          <w:rFonts w:ascii="Arial" w:hAnsi="Arial" w:cs="Arial"/>
+          <w:color w:val="000000"/>
+          <w:sz w:val="20"/>
+          <w:szCs w:val="20"/>
+        </w:rPr>
+        <w:t>t</w:t>
+      </w:r>
+      <w:r>
+        <w:rPr>
+          <w:rFonts w:ascii="Arial" w:hAnsi="Arial" w:cs="Arial"/>
+          <w:color w:val="000000"/>
+          <w:sz w:val="20"/>
+          <w:szCs w:val="20"/>
+        </w:rPr>
+        <w:t xml:space="preserve"> among elementary- and middle school-age students in all affected areas in the United States</w:t>
+      </w:r>
+      <w:r>
+        <w:rPr>
+          <w:rFonts w:ascii="Arial" w:hAnsi="Arial" w:cs="Arial"/>
+          <w:color w:val="000000"/>
+          <w:sz w:val="20"/>
+          <w:szCs w:val="20"/>
+        </w:rPr>
+        <w:t xml:space="preserve"> during </w:t>
+      </w:r>
+      <w:r>
+        <w:rPr>
+          <w:rFonts w:ascii="Arial" w:hAnsi="Arial" w:cs="Arial"/>
+          <w:color w:val="000000"/>
+          <w:sz w:val="20"/>
+          <w:szCs w:val="20"/>
+        </w:rPr>
+        <w:t>200</w:t>
+      </w:r>
+      <w:r>
+        <w:rPr>
+          <w:rFonts w:ascii="Arial" w:hAnsi="Arial" w:cs="Arial"/>
+          <w:color w:val="000000"/>
+          <w:sz w:val="20"/>
+          <w:szCs w:val="20"/>
+        </w:rPr>
+        <w:t>8/2009</w:t>
+      </w:r>
+      <w:r>
+        <w:rPr>
+          <w:rFonts w:ascii="Arial" w:hAnsi="Arial" w:cs="Arial"/>
+          <w:color w:val="000000"/>
+          <w:sz w:val="20"/>
+          <w:szCs w:val="20"/>
+        </w:rPr>
+        <w:t>–</w:t>
+      </w:r>
+      <w:r>
+        <w:rPr>
+          <w:rFonts w:ascii="Arial" w:hAnsi="Arial" w:cs="Arial"/>
+          <w:color w:val="000000"/>
+          <w:sz w:val="20"/>
+          <w:szCs w:val="20"/>
+        </w:rPr>
+        <w:t>2017/</w:t>
+      </w:r>
+      <w:r>
+        <w:rPr>
+          <w:rFonts w:ascii="Arial" w:hAnsi="Arial" w:cs="Arial"/>
+          <w:color w:val="000000"/>
+          <w:sz w:val="20"/>
+          <w:szCs w:val="20"/>
+        </w:rPr>
+        <w:t>2018</w:t>
+      </w:r>
+      <w:r>
+        <w:rPr>
+          <w:rFonts w:ascii="Arial" w:hAnsi="Arial" w:cs="Arial"/>
+          <w:color w:val="000000"/>
+          <w:sz w:val="20"/>
+          <w:szCs w:val="20"/>
+        </w:rPr>
+        <w:t xml:space="preserve">. </w:t>
+      </w:r>
+      <w:r>
+        <w:rPr>
+          <w:rFonts w:ascii="Arial" w:hAnsi="Arial" w:cs="Arial"/>
+          <w:color w:val="000000"/>
+          <w:sz w:val="20"/>
+          <w:szCs w:val="20"/>
+        </w:rPr>
+        <w:t>E</w:t>
+      </w:r>
+      <w:r>
+        <w:rPr>
+          <w:rFonts w:ascii="Arial" w:hAnsi="Arial" w:cs="Arial"/>
+          <w:color w:val="000000"/>
+          <w:sz w:val="20"/>
+          <w:szCs w:val="20"/>
+        </w:rPr>
+        <w:t xml:space="preserve">ducation </w:t>
+      </w:r>
+      <w:r>
+        <w:rPr>
+          <w:rFonts w:ascii="Arial" w:hAnsi="Arial" w:cs="Arial"/>
+          <w:color w:val="000000"/>
+          <w:sz w:val="20"/>
+          <w:szCs w:val="20"/>
+        </w:rPr>
+        <w:t xml:space="preserve">was based </w:t>
+      </w:r>
+      <w:r>
+        <w:rPr>
+          <w:rFonts w:ascii="Arial" w:hAnsi="Arial" w:cs="Arial"/>
+          <w:color w:val="000000"/>
+          <w:sz w:val="20"/>
+          <w:szCs w:val="20"/>
+        </w:rPr>
+        <w:t xml:space="preserve">on county-level average standardized test scores in </w:t>
+      </w:r>
+      <w:r>
+        <w:rPr>
+          <w:rFonts w:ascii="Arial" w:hAnsi="Arial" w:cs="Arial"/>
+          <w:color w:val="000000"/>
+          <w:sz w:val="20"/>
+          <w:szCs w:val="20"/>
+        </w:rPr>
+        <w:t>M</w:t>
+      </w:r>
+      <w:r>
+        <w:rPr>
+          <w:rFonts w:ascii="Arial" w:hAnsi="Arial" w:cs="Arial"/>
+          <w:color w:val="000000"/>
+          <w:sz w:val="20"/>
+          <w:szCs w:val="20"/>
+        </w:rPr>
+        <w:t xml:space="preserve">ath and reading/language arts (RLA). </w:t>
+      </w:r>
+      <w:r>
+        <w:rPr>
+          <w:rFonts w:ascii="Arial" w:hAnsi="Arial" w:cs="Arial"/>
+          <w:color w:val="000000"/>
+          <w:sz w:val="20"/>
+          <w:szCs w:val="20"/>
+        </w:rPr>
+        <w:t>Hurricane-force tropical cyclone</w:t>
+      </w:r>
+      <w:r>
+        <w:rPr>
+          <w:rFonts w:ascii="Arial" w:hAnsi="Arial" w:cs="Arial"/>
+          <w:color w:val="000000"/>
+          <w:sz w:val="20"/>
+          <w:szCs w:val="20"/>
+        </w:rPr>
+        <w:t xml:space="preserve"> exposure</w:t>
+      </w:r>
+      <w:r>
+        <w:rPr>
+          <w:rFonts w:ascii="Arial" w:hAnsi="Arial" w:cs="Arial"/>
+          <w:color w:val="000000"/>
+          <w:sz w:val="20"/>
+          <w:szCs w:val="20"/>
+        </w:rPr>
+        <w:t xml:space="preserve"> was</w:t>
+      </w:r>
+      <w:r>
+        <w:rPr>
+          <w:rFonts w:ascii="Arial" w:hAnsi="Arial" w:cs="Arial"/>
+          <w:color w:val="000000"/>
+          <w:sz w:val="20"/>
+          <w:szCs w:val="20"/>
+        </w:rPr>
+        <w:t xml:space="preserve"> defined </w:t>
+      </w:r>
+      <w:r>
+        <w:rPr>
+          <w:rFonts w:ascii="Arial" w:hAnsi="Arial" w:cs="Arial"/>
+          <w:color w:val="000000"/>
+          <w:sz w:val="20"/>
+          <w:szCs w:val="20"/>
+        </w:rPr>
+        <w:t>for</w:t>
+      </w:r>
+      <w:r>
+        <w:rPr>
+          <w:rFonts w:ascii="Arial" w:hAnsi="Arial" w:cs="Arial"/>
+          <w:color w:val="000000"/>
+          <w:sz w:val="20"/>
+          <w:szCs w:val="20"/>
+        </w:rPr>
+        <w:t xml:space="preserve"> </w:t>
+      </w:r>
+      <w:r>
+        <w:rPr>
+          <w:rFonts w:ascii="Arial" w:hAnsi="Arial" w:cs="Arial"/>
+          <w:color w:val="000000"/>
+          <w:sz w:val="20"/>
+          <w:szCs w:val="20"/>
+        </w:rPr>
+        <w:t xml:space="preserve">counties </w:t>
+      </w:r>
+      <w:r>
+        <w:rPr>
+          <w:rFonts w:ascii="Arial" w:hAnsi="Arial" w:cs="Arial"/>
+          <w:color w:val="000000"/>
+          <w:sz w:val="20"/>
+          <w:szCs w:val="20"/>
+        </w:rPr>
+        <w:t>that</w:t>
+      </w:r>
+      <w:r>
+        <w:rPr>
+          <w:rFonts w:ascii="Arial" w:hAnsi="Arial" w:cs="Arial"/>
+          <w:color w:val="000000"/>
+          <w:sz w:val="20"/>
+          <w:szCs w:val="20"/>
+        </w:rPr>
+        <w:t xml:space="preserve"> experienced </w:t>
+      </w:r>
+      <w:r>
+        <w:rPr>
+          <w:rFonts w:ascii="Arial" w:hAnsi="Arial" w:cs="Arial"/>
+          <w:color w:val="000000"/>
+          <w:sz w:val="20"/>
+          <w:szCs w:val="20"/>
+        </w:rPr>
+        <w:t>a sustained maximal wind speed ≥</w:t>
+      </w:r>
+      <w:r>
+        <w:rPr>
+          <w:rFonts w:ascii="Arial" w:hAnsi="Arial" w:cs="Arial"/>
+          <w:color w:val="000000"/>
+          <w:sz w:val="20"/>
+          <w:szCs w:val="20"/>
+        </w:rPr>
+        <w:t>6</w:t>
+      </w:r>
+      <w:r>
+        <w:rPr>
+          <w:rFonts w:ascii="Arial" w:hAnsi="Arial" w:cs="Arial"/>
+          <w:color w:val="000000"/>
+          <w:sz w:val="20"/>
+          <w:szCs w:val="20"/>
+        </w:rPr>
+        <w:t>4 knots.</w:t>
+      </w:r>
+      <w:r>
+        <w:rPr>
+          <w:rFonts w:ascii="Arial" w:hAnsi="Arial" w:cs="Arial"/>
+          <w:color w:val="000000"/>
+          <w:sz w:val="20"/>
+          <w:szCs w:val="20"/>
+        </w:rPr>
+        <w:t xml:space="preserve"> </w:t>
+      </w:r>
+      <w:r>
+        <w:rPr>
+          <w:rFonts w:ascii="Arial" w:hAnsi="Arial" w:cs="Arial"/>
+          <w:color w:val="000000"/>
+          <w:sz w:val="20"/>
+          <w:szCs w:val="20"/>
+        </w:rPr>
+        <w:t xml:space="preserve">We estimated the association between </w:t>
+      </w:r>
+      <w:r>
+        <w:rPr>
+          <w:rFonts w:ascii="Arial" w:hAnsi="Arial" w:cs="Arial"/>
+          <w:color w:val="000000"/>
+          <w:sz w:val="20"/>
+          <w:szCs w:val="20"/>
+        </w:rPr>
+        <w:t xml:space="preserve">hurricane-force </w:t>
+      </w:r>
+      <w:r>
+        <w:rPr>
+          <w:rFonts w:ascii="Arial" w:hAnsi="Arial" w:cs="Arial"/>
+          <w:color w:val="000000"/>
+          <w:sz w:val="20"/>
+          <w:szCs w:val="20"/>
+        </w:rPr>
+        <w:t xml:space="preserve">tropical cyclone exposure </w:t>
+      </w:r>
+      <w:r>
+        <w:rPr>
+          <w:rFonts w:ascii="Arial" w:hAnsi="Arial" w:cs="Arial"/>
+          <w:color w:val="000000"/>
+          <w:sz w:val="20"/>
+          <w:szCs w:val="20"/>
+        </w:rPr>
+        <w:t xml:space="preserve">and long-term </w:t>
+      </w:r>
+      <w:r>
+        <w:rPr>
+          <w:rFonts w:ascii="Arial" w:hAnsi="Arial" w:cs="Arial"/>
+          <w:color w:val="000000"/>
+          <w:sz w:val="20"/>
+          <w:szCs w:val="20"/>
+        </w:rPr>
+        <w:t xml:space="preserve">test score </w:t>
+      </w:r>
+      <w:r>
+        <w:rPr>
+          <w:rFonts w:ascii="Arial" w:hAnsi="Arial" w:cs="Arial"/>
+          <w:color w:val="000000"/>
+          <w:sz w:val="20"/>
+          <w:szCs w:val="20"/>
+        </w:rPr>
+        <w:t>disruption using a Bayesian formulation of a</w:t>
+      </w:r>
+      <w:r>
+        <w:rPr>
+          <w:rFonts w:ascii="Arial" w:hAnsi="Arial" w:cs="Arial"/>
+          <w:color w:val="000000"/>
+          <w:sz w:val="20"/>
+          <w:szCs w:val="20"/>
+        </w:rPr>
+        <w:t xml:space="preserve"> </w:t>
+      </w:r>
+      <w:r>
+        <w:rPr>
+          <w:rFonts w:ascii="Arial" w:hAnsi="Arial" w:cs="Arial"/>
+          <w:color w:val="000000"/>
+          <w:sz w:val="20"/>
+          <w:szCs w:val="20"/>
+        </w:rPr>
+        <w:t>difference-in-differences model</w:t>
+      </w:r>
+      <w:r>
+        <w:rPr>
+          <w:rFonts w:ascii="Arial" w:hAnsi="Arial" w:cs="Arial"/>
+          <w:color w:val="000000"/>
+          <w:sz w:val="20"/>
+          <w:szCs w:val="20"/>
+        </w:rPr>
+        <w:t xml:space="preserve">, accounting </w:t>
+      </w:r>
+      <w:r>
+        <w:rPr>
+          <w:rFonts w:ascii="Arial" w:hAnsi="Arial" w:cs="Arial"/>
+          <w:color w:val="000000"/>
+          <w:sz w:val="20"/>
+          <w:szCs w:val="20"/>
+        </w:rPr>
+        <w:t xml:space="preserve">for time-varying covariates at the county and grade-cohort level. </w:t>
+      </w:r>
+      <w:r>
+        <w:rPr>
+          <w:rFonts w:ascii="Arial" w:hAnsi="Arial" w:cs="Arial"/>
+          <w:color w:val="000000"/>
+          <w:sz w:val="20"/>
+          <w:szCs w:val="20"/>
+        </w:rPr>
+        <w:t>For hurricane-exposed counties</w:t>
+      </w:r>
+      <w:r>
+        <w:rPr>
+          <w:rFonts w:ascii="Arial" w:hAnsi="Arial" w:cs="Arial"/>
+          <w:color w:val="000000"/>
+          <w:sz w:val="20"/>
+          <w:szCs w:val="20"/>
+        </w:rPr>
+        <w:t xml:space="preserve"> compared with the rest of the state</w:t>
       </w:r>
       <w:r>
         <w:rPr>
@@ -1012,32 +1450,45 @@
           <w:sz w:val="20"/>
           <w:szCs w:val="20"/>
         </w:rPr>
-        <w:t>plausibly i</w:t>
-      </w:r>
-      <w:r>
-        <w:rPr>
-          <w:rFonts w:ascii="Arial" w:hAnsi="Arial" w:cs="Arial"/>
-          <w:color w:val="000000"/>
-          <w:sz w:val="20"/>
-          <w:szCs w:val="20"/>
-        </w:rPr>
-        <w:t>ncluding long-term educational attainment</w:t>
-      </w:r>
-      <w:r>
-        <w:rPr>
-          <w:rFonts w:ascii="Arial" w:hAnsi="Arial" w:cs="Arial"/>
-          <w:color w:val="000000"/>
-          <w:sz w:val="20"/>
-          <w:szCs w:val="20"/>
-        </w:rPr>
-        <w:t>.</w:t>
-      </w:r>
-      <w:r>
-        <w:rPr>
-          <w:rFonts w:ascii="Arial" w:hAnsi="Arial" w:cs="Arial"/>
-          <w:color w:val="000000"/>
-          <w:sz w:val="20"/>
-          <w:szCs w:val="20"/>
+        <w:t xml:space="preserve">there were </w:t>
+      </w:r>
+      <w:r>
+        <w:rPr>
+          <w:rFonts w:ascii="Arial" w:hAnsi="Arial" w:cs="Arial"/>
+          <w:color w:val="000000"/>
+          <w:sz w:val="20"/>
+          <w:szCs w:val="20"/>
+          <w:lang w:val="en-GB"/>
+        </w:rPr>
+        <w:t xml:space="preserve">worse </w:t>
+      </w:r>
+      <w:r>
+        <w:rPr>
+          <w:rFonts w:ascii="Arial" w:hAnsi="Arial" w:cs="Arial"/>
+          <w:color w:val="000000"/>
+          <w:sz w:val="20"/>
+          <w:szCs w:val="20"/>
+          <w:lang w:val="en-GB"/>
+        </w:rPr>
+        <w:t xml:space="preserve">test scores in </w:t>
+      </w:r>
+      <w:r>
+        <w:rPr>
+          <w:rFonts w:ascii="Arial" w:hAnsi="Arial" w:cs="Arial"/>
+          <w:color w:val="000000"/>
+          <w:sz w:val="20"/>
+          <w:szCs w:val="20"/>
+          <w:lang w:val="en-GB"/>
+        </w:rPr>
+        <w:t>Texas</w:t>
+      </w:r>
+      <w:r>
+        <w:rPr>
+          <w:rFonts w:ascii="Arial" w:hAnsi="Arial" w:cs="Arial"/>
+          <w:color w:val="000000"/>
+          <w:sz w:val="20"/>
+          <w:szCs w:val="20"/>
+          <w:lang w:val="en-GB"/>
         </w:rPr>
         <w:t xml:space="preserve"> </w:t>
       </w:r>
@@ -1048,41 +1499,107 @@
           <w:sz w:val="20"/>
           <w:szCs w:val="20"/>
         </w:rPr>
-        <w:t>Q</w:t>
-      </w:r>
-      <w:r>
-        <w:rPr>
-          <w:rFonts w:ascii="Arial" w:hAnsi="Arial" w:cs="Arial"/>
-          <w:color w:val="000000"/>
-          <w:sz w:val="20"/>
-          <w:szCs w:val="20"/>
-        </w:rPr>
-        <w:t xml:space="preserve">uantifying </w:t>
-      </w:r>
-      <w:r>
-        <w:rPr>
-          <w:rFonts w:ascii="Arial" w:hAnsi="Arial" w:cs="Arial"/>
-          <w:color w:val="000000"/>
-          <w:sz w:val="20"/>
-          <w:szCs w:val="20"/>
-        </w:rPr>
-        <w:t xml:space="preserve">how </w:t>
-      </w:r>
-      <w:r>
-        <w:rPr>
-          <w:rFonts w:ascii="Arial" w:hAnsi="Arial" w:cs="Arial"/>
-          <w:color w:val="000000"/>
-          <w:sz w:val="20"/>
-          <w:szCs w:val="20"/>
-        </w:rPr>
-        <w:t>hurricanes</w:t>
-      </w:r>
-      <w:r>
-        <w:rPr>
-          <w:rFonts w:ascii="Arial" w:hAnsi="Arial" w:cs="Arial"/>
-          <w:color w:val="000000"/>
-          <w:sz w:val="20"/>
-          <w:szCs w:val="20"/>
+        <w:t>(</w:t>
+      </w:r>
+      <w:r>
+        <w:rPr>
+          <w:rFonts w:ascii="Arial" w:hAnsi="Arial" w:cs="Arial"/>
+          <w:color w:val="000000"/>
+          <w:sz w:val="20"/>
+          <w:szCs w:val="20"/>
+        </w:rPr>
+        <w:sym w:font="Symbol" w:char="F062"/>
+      </w:r>
+      <w:r>
+        <w:rPr>
+          <w:rFonts w:ascii="Arial" w:hAnsi="Arial" w:cs="Arial"/>
+          <w:color w:val="000000"/>
+          <w:sz w:val="20"/>
+          <w:szCs w:val="20"/>
+        </w:rPr>
+        <w:t xml:space="preserve"> -0.12; 95% Credible Interval (</w:t>
+      </w:r>
+      <w:proofErr w:type="spellStart"/>
+      <w:r>
+        <w:rPr>
+          <w:rFonts w:ascii="Arial" w:hAnsi="Arial" w:cs="Arial"/>
+          <w:color w:val="000000"/>
+          <w:sz w:val="20"/>
+          <w:szCs w:val="20"/>
+        </w:rPr>
+        <w:t>CrI</w:t>
+      </w:r>
+      <w:proofErr w:type="spellEnd"/>
+      <w:r>
+        <w:rPr>
+          <w:rFonts w:ascii="Arial" w:hAnsi="Arial" w:cs="Arial"/>
+          <w:color w:val="000000"/>
+          <w:sz w:val="20"/>
+          <w:szCs w:val="20"/>
+        </w:rPr>
+        <w:t>) -0.20, -0.04</w:t>
+      </w:r>
+      <w:r>
+        <w:rPr>
+          <w:rFonts w:ascii="Arial" w:hAnsi="Arial" w:cs="Arial"/>
+          <w:color w:val="000000"/>
+          <w:sz w:val="20"/>
+          <w:szCs w:val="20"/>
+        </w:rPr>
+        <w:t xml:space="preserve">; </w:t>
+      </w:r>
+      <w:r>
+        <w:rPr>
+          <w:rFonts w:ascii="Arial" w:hAnsi="Arial" w:cs="Arial"/>
+          <w:color w:val="000000"/>
+          <w:sz w:val="20"/>
+          <w:szCs w:val="20"/>
+        </w:rPr>
+        <w:t xml:space="preserve">posterior </w:t>
+      </w:r>
+      <w:r>
+        <w:rPr>
+          <w:rFonts w:ascii="Arial" w:hAnsi="Arial" w:cs="Arial"/>
+          <w:color w:val="000000"/>
+          <w:sz w:val="20"/>
+          <w:szCs w:val="20"/>
+        </w:rPr>
+        <w:t>probability</w:t>
+      </w:r>
+      <w:r>
+        <w:rPr>
+          <w:rFonts w:ascii="Arial" w:hAnsi="Arial" w:cs="Arial"/>
+          <w:color w:val="000000"/>
+          <w:sz w:val="20"/>
+          <w:szCs w:val="20"/>
+        </w:rPr>
+        <w:t xml:space="preserve"> of positive association</w:t>
+      </w:r>
+      <w:r>
+        <w:rPr>
+          <w:rFonts w:ascii="Arial" w:hAnsi="Arial" w:cs="Arial"/>
+          <w:color w:val="000000"/>
+          <w:sz w:val="20"/>
+          <w:szCs w:val="20"/>
+        </w:rPr>
+        <w:t xml:space="preserve"> = XX%</w:t>
+      </w:r>
+      <w:r>
+        <w:rPr>
+          <w:rFonts w:ascii="Arial" w:hAnsi="Arial" w:cs="Arial"/>
+          <w:color w:val="000000"/>
+          <w:sz w:val="20"/>
+          <w:szCs w:val="20"/>
+        </w:rPr>
+        <w:t>)</w:t>
+      </w:r>
+      <w:r>
+        <w:rPr>
+          <w:rFonts w:ascii="Arial" w:hAnsi="Arial" w:cs="Arial"/>
+          <w:color w:val="000000"/>
+          <w:sz w:val="20"/>
+          <w:szCs w:val="20"/>
+          <w:lang w:val="en-GB"/>
         </w:rPr>
         <w:t xml:space="preserve"> </w:t>
       </w:r>
@@ -1092,15 +1609,27 @@
           <w:color w:val="000000"/>
           <w:sz w:val="20"/>
           <w:szCs w:val="20"/>
-        </w:rPr>
-        <w:t>disrupt</w:t>
-      </w:r>
-      <w:r>
-        <w:rPr>
-          <w:rFonts w:ascii="Arial" w:hAnsi="Arial" w:cs="Arial"/>
-          <w:color w:val="000000"/>
-          <w:sz w:val="20"/>
-          <w:szCs w:val="20"/>
+          <w:lang w:val="en-GB"/>
+        </w:rPr>
+        <w:t xml:space="preserve">and </w:t>
+      </w:r>
+      <w:r>
+        <w:rPr>
+          <w:rFonts w:ascii="Arial" w:hAnsi="Arial" w:cs="Arial"/>
+          <w:color w:val="000000"/>
+          <w:sz w:val="20"/>
+          <w:szCs w:val="20"/>
+          <w:lang w:val="en-GB"/>
+        </w:rPr>
+        <w:t>North Carolina</w:t>
+      </w:r>
+      <w:r>
+        <w:rPr>
+          <w:rFonts w:ascii="Arial" w:hAnsi="Arial" w:cs="Arial"/>
+          <w:color w:val="000000"/>
+          <w:sz w:val="20"/>
+          <w:szCs w:val="20"/>
+          <w:lang w:val="en-GB"/>
         </w:rPr>
         <w:t xml:space="preserve"> </w:t>
       </w:r>
@@ -1111,32 +1640,101 @@
           <w:sz w:val="20"/>
           <w:szCs w:val="20"/>
         </w:rPr>
-        <w:t xml:space="preserve">educational attainment is essential to </w:t>
-      </w:r>
-      <w:r>
-        <w:rPr>
-          <w:rFonts w:ascii="Arial" w:hAnsi="Arial" w:cs="Arial"/>
-          <w:color w:val="000000"/>
-          <w:sz w:val="20"/>
-          <w:szCs w:val="20"/>
-        </w:rPr>
-        <w:t xml:space="preserve">fully </w:t>
-      </w:r>
-      <w:r>
-        <w:rPr>
-          <w:rFonts w:ascii="Arial" w:hAnsi="Arial" w:cs="Arial"/>
-          <w:color w:val="000000"/>
-          <w:sz w:val="20"/>
-          <w:szCs w:val="20"/>
-        </w:rPr>
-        <w:t>evaluating</w:t>
-      </w:r>
-      <w:r>
-        <w:rPr>
-          <w:rFonts w:ascii="Arial" w:hAnsi="Arial" w:cs="Arial"/>
-          <w:color w:val="000000"/>
-          <w:sz w:val="20"/>
-          <w:szCs w:val="20"/>
+        <w:t>(</w:t>
+      </w:r>
+      <w:r>
+        <w:rPr>
+          <w:rFonts w:ascii="Arial" w:hAnsi="Arial" w:cs="Arial"/>
+          <w:color w:val="000000"/>
+          <w:sz w:val="20"/>
+          <w:szCs w:val="20"/>
+        </w:rPr>
+        <w:sym w:font="Symbol" w:char="F062"/>
+      </w:r>
+      <w:r>
+        <w:rPr>
+          <w:rFonts w:ascii="Arial" w:hAnsi="Arial" w:cs="Arial"/>
+          <w:color w:val="000000"/>
+          <w:sz w:val="20"/>
+          <w:szCs w:val="20"/>
+        </w:rPr>
+        <w:t xml:space="preserve"> -0.15; 95% </w:t>
+      </w:r>
+      <w:proofErr w:type="spellStart"/>
+      <w:r>
+        <w:rPr>
+          <w:rFonts w:ascii="Arial" w:hAnsi="Arial" w:cs="Arial"/>
+          <w:color w:val="000000"/>
+          <w:sz w:val="20"/>
+          <w:szCs w:val="20"/>
+        </w:rPr>
+        <w:t>CrI</w:t>
+      </w:r>
+      <w:proofErr w:type="spellEnd"/>
+      <w:r>
+        <w:rPr>
+          <w:rFonts w:ascii="Arial" w:hAnsi="Arial" w:cs="Arial"/>
+          <w:color w:val="000000"/>
+          <w:sz w:val="20"/>
+          <w:szCs w:val="20"/>
+        </w:rPr>
+        <w:t xml:space="preserve"> -0.26, -0.04</w:t>
+      </w:r>
+      <w:r>
+        <w:rPr>
+          <w:rFonts w:ascii="Arial" w:hAnsi="Arial" w:cs="Arial"/>
+          <w:color w:val="000000"/>
+          <w:sz w:val="20"/>
+          <w:szCs w:val="20"/>
+        </w:rPr>
+        <w:t>; probability = XX%</w:t>
+      </w:r>
+      <w:r>
+        <w:rPr>
+          <w:rFonts w:ascii="Arial" w:hAnsi="Arial" w:cs="Arial"/>
+          <w:color w:val="000000"/>
+          <w:sz w:val="20"/>
+          <w:szCs w:val="20"/>
+        </w:rPr>
+        <w:t>)</w:t>
+      </w:r>
+      <w:r>
+        <w:rPr>
+          <w:rFonts w:ascii="Arial" w:hAnsi="Arial" w:cs="Arial"/>
+          <w:color w:val="000000"/>
+          <w:sz w:val="20"/>
+          <w:szCs w:val="20"/>
+          <w:lang w:val="en-GB"/>
+        </w:rPr>
+        <w:t xml:space="preserve">, </w:t>
+      </w:r>
+      <w:r>
+        <w:rPr>
+          <w:rFonts w:ascii="Arial" w:hAnsi="Arial" w:cs="Arial"/>
+          <w:color w:val="000000"/>
+          <w:sz w:val="20"/>
+          <w:szCs w:val="20"/>
+          <w:lang w:val="en-GB"/>
+        </w:rPr>
+        <w:t xml:space="preserve">and better test scores in </w:t>
+      </w:r>
+      <w:r>
+        <w:rPr>
+          <w:rFonts w:ascii="Arial" w:hAnsi="Arial" w:cs="Arial"/>
+          <w:color w:val="000000"/>
+          <w:sz w:val="20"/>
+          <w:szCs w:val="20"/>
+          <w:lang w:val="en-GB"/>
+        </w:rPr>
+        <w:t>Florida</w:t>
+      </w:r>
+      <w:r>
+        <w:rPr>
+          <w:rFonts w:ascii="Arial" w:hAnsi="Arial" w:cs="Arial"/>
+          <w:color w:val="000000"/>
+          <w:sz w:val="20"/>
+          <w:szCs w:val="20"/>
+          <w:lang w:val="en-GB"/>
         </w:rPr>
         <w:t xml:space="preserve"> </w:t>
       </w:r>
@@ -1147,41 +1745,72 @@
           <w:sz w:val="20"/>
           <w:szCs w:val="20"/>
         </w:rPr>
-        <w:t xml:space="preserve">the </w:t>
-      </w:r>
-      <w:r>
-        <w:rPr>
-          <w:rFonts w:ascii="Arial" w:hAnsi="Arial" w:cs="Arial"/>
-          <w:color w:val="000000"/>
-          <w:sz w:val="20"/>
-          <w:szCs w:val="20"/>
-        </w:rPr>
-        <w:t>burden of climate-related disasters</w:t>
-      </w:r>
-      <w:r>
-        <w:rPr>
-          <w:rFonts w:ascii="Arial" w:hAnsi="Arial" w:cs="Arial"/>
-          <w:color w:val="000000"/>
-          <w:sz w:val="20"/>
-          <w:szCs w:val="20"/>
-        </w:rPr>
-        <w:t xml:space="preserve">, and to </w:t>
-      </w:r>
-      <w:r>
-        <w:rPr>
-          <w:rFonts w:ascii="Arial" w:hAnsi="Arial" w:cs="Arial"/>
-          <w:color w:val="000000"/>
-          <w:sz w:val="20"/>
-          <w:szCs w:val="20"/>
-        </w:rPr>
-        <w:t>plan mitigation and adaptation effectively</w:t>
-      </w:r>
-      <w:r>
-        <w:rPr>
-          <w:rFonts w:ascii="Arial" w:hAnsi="Arial" w:cs="Arial"/>
-          <w:color w:val="000000"/>
-          <w:sz w:val="20"/>
-          <w:szCs w:val="20"/>
+        <w:t>(</w:t>
+      </w:r>
+      <w:r>
+        <w:rPr>
+          <w:rFonts w:ascii="Arial" w:hAnsi="Arial" w:cs="Arial"/>
+          <w:color w:val="000000"/>
+          <w:sz w:val="20"/>
+          <w:szCs w:val="20"/>
+        </w:rPr>
+        <w:sym w:font="Symbol" w:char="F062"/>
+      </w:r>
+      <w:r>
+        <w:rPr>
+          <w:rFonts w:ascii="Arial" w:hAnsi="Arial" w:cs="Arial"/>
+          <w:color w:val="000000"/>
+          <w:sz w:val="20"/>
+          <w:szCs w:val="20"/>
+        </w:rPr>
+        <w:t xml:space="preserve"> 0.19; 95% </w:t>
+      </w:r>
+      <w:proofErr w:type="spellStart"/>
+      <w:r>
+        <w:rPr>
+          <w:rFonts w:ascii="Arial" w:hAnsi="Arial" w:cs="Arial"/>
+          <w:color w:val="000000"/>
+          <w:sz w:val="20"/>
+          <w:szCs w:val="20"/>
+        </w:rPr>
+        <w:t>CrI</w:t>
+      </w:r>
+      <w:proofErr w:type="spellEnd"/>
+      <w:r>
+        <w:rPr>
+          <w:rFonts w:ascii="Arial" w:hAnsi="Arial" w:cs="Arial"/>
+          <w:color w:val="000000"/>
+          <w:sz w:val="20"/>
+          <w:szCs w:val="20"/>
+        </w:rPr>
+        <w:t xml:space="preserve"> 0.11, 0.27</w:t>
+      </w:r>
+      <w:r>
+        <w:rPr>
+          <w:rFonts w:ascii="Arial" w:hAnsi="Arial" w:cs="Arial"/>
+          <w:color w:val="000000"/>
+          <w:sz w:val="20"/>
+          <w:szCs w:val="20"/>
+        </w:rPr>
+        <w:t>; probability = XX%</w:t>
+      </w:r>
+      <w:r>
+        <w:rPr>
+          <w:rFonts w:ascii="Arial" w:hAnsi="Arial" w:cs="Arial"/>
+          <w:color w:val="000000"/>
+          <w:sz w:val="20"/>
+          <w:szCs w:val="20"/>
+          <w:lang w:val="en-GB"/>
+        </w:rPr>
+        <w:t>)</w:t>
+      </w:r>
+      <w:r>
+        <w:rPr>
+          <w:rFonts w:ascii="Arial" w:hAnsi="Arial" w:cs="Arial"/>
+          <w:color w:val="000000"/>
+          <w:sz w:val="20"/>
+          <w:szCs w:val="20"/>
+          <w:lang w:val="en-GB"/>
         </w:rPr>
         <w:t xml:space="preserve">. </w:t>
       </w:r>
@@ -1191,114 +1820,319 @@
           <w:color w:val="000000"/>
           <w:sz w:val="20"/>
           <w:szCs w:val="20"/>
-        </w:rPr>
-        <w:t>Here, we</w:t>
-      </w:r>
-      <w:r>
-        <w:rPr>
-          <w:rFonts w:ascii="Arial" w:hAnsi="Arial" w:cs="Arial"/>
-          <w:color w:val="000000"/>
-          <w:sz w:val="20"/>
-          <w:szCs w:val="20"/>
-        </w:rPr>
-        <w:t xml:space="preserve"> examine the association between </w:t>
-      </w:r>
-      <w:r>
-        <w:rPr>
-          <w:rFonts w:ascii="Arial" w:hAnsi="Arial" w:cs="Arial"/>
-          <w:color w:val="000000"/>
-          <w:sz w:val="20"/>
-          <w:szCs w:val="20"/>
-        </w:rPr>
-        <w:t xml:space="preserve">hurricane-force </w:t>
-      </w:r>
-      <w:r>
-        <w:rPr>
-          <w:rFonts w:ascii="Arial" w:hAnsi="Arial" w:cs="Arial"/>
-          <w:color w:val="000000"/>
-          <w:sz w:val="20"/>
-          <w:szCs w:val="20"/>
-        </w:rPr>
-        <w:t xml:space="preserve">tropical cyclones and educational attainment among </w:t>
-      </w:r>
-      <w:r>
-        <w:rPr>
-          <w:rFonts w:ascii="Arial" w:hAnsi="Arial" w:cs="Arial"/>
-          <w:color w:val="000000"/>
-          <w:sz w:val="20"/>
-          <w:szCs w:val="20"/>
-        </w:rPr>
-        <w:t xml:space="preserve">all </w:t>
-      </w:r>
-      <w:r>
-        <w:rPr>
-          <w:rFonts w:ascii="Arial" w:hAnsi="Arial" w:cs="Arial"/>
-          <w:color w:val="000000"/>
-          <w:sz w:val="20"/>
-          <w:szCs w:val="20"/>
-        </w:rPr>
-        <w:t>elementary- and middle school-age students in all affected areas in the United States</w:t>
-      </w:r>
-      <w:r>
-        <w:rPr>
-          <w:rFonts w:ascii="Arial" w:hAnsi="Arial" w:cs="Arial"/>
-          <w:color w:val="000000"/>
-          <w:sz w:val="20"/>
-          <w:szCs w:val="20"/>
-        </w:rPr>
-        <w:t xml:space="preserve"> during </w:t>
-      </w:r>
-      <w:r>
-        <w:rPr>
-          <w:rFonts w:ascii="Arial" w:hAnsi="Arial" w:cs="Arial"/>
-          <w:color w:val="000000"/>
-          <w:sz w:val="20"/>
-          <w:szCs w:val="20"/>
-        </w:rPr>
-        <w:t>200</w:t>
-      </w:r>
-      <w:r>
-        <w:rPr>
-          <w:rFonts w:ascii="Arial" w:hAnsi="Arial" w:cs="Arial"/>
-          <w:color w:val="000000"/>
-          <w:sz w:val="20"/>
-          <w:szCs w:val="20"/>
-        </w:rPr>
-        <w:t>8/2009</w:t>
-      </w:r>
-      <w:r>
-        <w:rPr>
-          <w:rFonts w:ascii="Arial" w:hAnsi="Arial" w:cs="Arial"/>
-          <w:color w:val="000000"/>
-          <w:sz w:val="20"/>
-          <w:szCs w:val="20"/>
-        </w:rPr>
-        <w:t>–</w:t>
-      </w:r>
-      <w:r>
-        <w:rPr>
-          <w:rFonts w:ascii="Arial" w:hAnsi="Arial" w:cs="Arial"/>
-          <w:color w:val="000000"/>
-          <w:sz w:val="20"/>
-          <w:szCs w:val="20"/>
-        </w:rPr>
-        <w:t>2017/</w:t>
-      </w:r>
-      <w:r>
-        <w:rPr>
-          <w:rFonts w:ascii="Arial" w:hAnsi="Arial" w:cs="Arial"/>
-          <w:color w:val="000000"/>
-          <w:sz w:val="20"/>
-          <w:szCs w:val="20"/>
-        </w:rPr>
-        <w:t>2018</w:t>
-      </w:r>
-      <w:r>
-        <w:rPr>
-          <w:rFonts w:ascii="Arial" w:hAnsi="Arial" w:cs="Arial"/>
-          <w:color w:val="000000"/>
-          <w:sz w:val="20"/>
-          <w:szCs w:val="20"/>
+          <w:lang w:val="en-GB"/>
+        </w:rPr>
+        <w:t>Grade</w:t>
+      </w:r>
+      <w:r>
+        <w:rPr>
+          <w:rFonts w:ascii="Arial" w:hAnsi="Arial" w:cs="Arial"/>
+          <w:color w:val="000000"/>
+          <w:sz w:val="20"/>
+          <w:szCs w:val="20"/>
+          <w:lang w:val="en-GB"/>
+        </w:rPr>
+        <w:t>-</w:t>
+      </w:r>
+      <w:r>
+        <w:rPr>
+          <w:rFonts w:ascii="Arial" w:hAnsi="Arial" w:cs="Arial"/>
+          <w:color w:val="000000"/>
+          <w:sz w:val="20"/>
+          <w:szCs w:val="20"/>
+          <w:lang w:val="en-GB"/>
+        </w:rPr>
+        <w:t xml:space="preserve">cohorts and counties with </w:t>
+      </w:r>
+      <w:r>
+        <w:rPr>
+          <w:rFonts w:ascii="Arial" w:hAnsi="Arial" w:cs="Arial"/>
+          <w:color w:val="000000"/>
+          <w:sz w:val="20"/>
+          <w:szCs w:val="20"/>
+          <w:lang w:val="en-GB"/>
+        </w:rPr>
+        <w:t>more</w:t>
+      </w:r>
+      <w:r>
+        <w:rPr>
+          <w:rFonts w:ascii="Arial" w:hAnsi="Arial" w:cs="Arial"/>
+          <w:color w:val="000000"/>
+          <w:sz w:val="20"/>
+          <w:szCs w:val="20"/>
+          <w:lang w:val="en-GB"/>
+        </w:rPr>
+        <w:t xml:space="preserve"> r</w:t>
+      </w:r>
+      <w:r>
+        <w:rPr>
+          <w:rFonts w:ascii="Arial" w:hAnsi="Arial" w:cs="Arial"/>
+          <w:color w:val="000000"/>
+          <w:sz w:val="20"/>
+          <w:szCs w:val="20"/>
+          <w:lang w:val="en-GB"/>
+        </w:rPr>
+        <w:t xml:space="preserve">acial/ethnic minority, low socioeconomic status, and English language learner </w:t>
+      </w:r>
+      <w:r>
+        <w:rPr>
+          <w:rFonts w:ascii="Arial" w:hAnsi="Arial" w:cs="Arial"/>
+          <w:color w:val="000000"/>
+          <w:sz w:val="20"/>
+          <w:szCs w:val="20"/>
+          <w:lang w:val="en-GB"/>
+        </w:rPr>
+        <w:t>students</w:t>
+      </w:r>
+      <w:r>
+        <w:rPr>
+          <w:rFonts w:ascii="Arial" w:hAnsi="Arial" w:cs="Arial"/>
+          <w:color w:val="000000"/>
+          <w:sz w:val="20"/>
+          <w:szCs w:val="20"/>
+          <w:lang w:val="en-GB"/>
+        </w:rPr>
+        <w:t xml:space="preserve"> </w:t>
+      </w:r>
+      <w:r>
+        <w:rPr>
+          <w:rFonts w:ascii="Arial" w:hAnsi="Arial" w:cs="Arial"/>
+          <w:color w:val="000000"/>
+          <w:sz w:val="20"/>
+          <w:szCs w:val="20"/>
+          <w:lang w:val="en-GB"/>
+        </w:rPr>
+        <w:t xml:space="preserve">tended to </w:t>
+      </w:r>
+      <w:r>
+        <w:rPr>
+          <w:rFonts w:ascii="Arial" w:hAnsi="Arial" w:cs="Arial"/>
+          <w:color w:val="000000"/>
+          <w:sz w:val="20"/>
+          <w:szCs w:val="20"/>
+          <w:lang w:val="en-GB"/>
+        </w:rPr>
+        <w:t>have lower test scores</w:t>
+      </w:r>
+      <w:r>
+        <w:rPr>
+          <w:rFonts w:ascii="Arial" w:hAnsi="Arial" w:cs="Arial"/>
+          <w:color w:val="000000"/>
+          <w:sz w:val="20"/>
+          <w:szCs w:val="20"/>
+          <w:lang w:val="en-GB"/>
+        </w:rPr>
+        <w:t xml:space="preserve"> (e.g., </w:t>
+      </w:r>
+      <w:r>
+        <w:rPr>
+          <w:rFonts w:ascii="Arial" w:hAnsi="Arial" w:cs="Arial"/>
+          <w:color w:val="000000"/>
+          <w:sz w:val="20"/>
+          <w:szCs w:val="20"/>
+        </w:rPr>
+        <w:sym w:font="Symbol" w:char="F062"/>
+      </w:r>
+      <w:r>
+        <w:rPr>
+          <w:rFonts w:ascii="Arial" w:hAnsi="Arial" w:cs="Arial"/>
+          <w:color w:val="000000"/>
+          <w:sz w:val="20"/>
+          <w:szCs w:val="20"/>
+        </w:rPr>
+        <w:t xml:space="preserve"> -0.57, -0.63, -0.51; probability = XX%</w:t>
+      </w:r>
+      <w:r>
+        <w:rPr>
+          <w:rFonts w:ascii="Arial" w:hAnsi="Arial" w:cs="Arial"/>
+          <w:color w:val="000000"/>
+          <w:sz w:val="20"/>
+          <w:szCs w:val="20"/>
+        </w:rPr>
+        <w:t xml:space="preserve"> for low SES students in RLA</w:t>
+      </w:r>
+      <w:r>
+        <w:rPr>
+          <w:rFonts w:ascii="Arial" w:hAnsi="Arial" w:cs="Arial"/>
+          <w:color w:val="000000"/>
+          <w:sz w:val="20"/>
+          <w:szCs w:val="20"/>
+        </w:rPr>
+        <w:t>)</w:t>
+      </w:r>
+      <w:r>
+        <w:rPr>
+          <w:rFonts w:ascii="Arial" w:hAnsi="Arial" w:cs="Arial"/>
+          <w:color w:val="000000"/>
+          <w:sz w:val="20"/>
+          <w:szCs w:val="20"/>
+          <w:lang w:val="en-GB"/>
+        </w:rPr>
+        <w:t>, while</w:t>
+      </w:r>
+      <w:r>
+        <w:rPr>
+          <w:rFonts w:ascii="Arial" w:hAnsi="Arial" w:cs="Arial"/>
+          <w:color w:val="000000"/>
+          <w:sz w:val="20"/>
+          <w:szCs w:val="20"/>
+          <w:lang w:val="en-GB"/>
+        </w:rPr>
+        <w:t xml:space="preserve"> </w:t>
+      </w:r>
+      <w:r>
+        <w:rPr>
+          <w:rFonts w:ascii="Arial" w:hAnsi="Arial" w:cs="Arial"/>
+          <w:color w:val="000000"/>
+          <w:sz w:val="20"/>
+          <w:szCs w:val="20"/>
+          <w:lang w:val="en-GB"/>
+        </w:rPr>
+        <w:t>those</w:t>
+      </w:r>
+      <w:r>
+        <w:rPr>
+          <w:rFonts w:ascii="Arial" w:hAnsi="Arial" w:cs="Arial"/>
+          <w:color w:val="000000"/>
+          <w:sz w:val="20"/>
+          <w:szCs w:val="20"/>
+          <w:lang w:val="en-GB"/>
+        </w:rPr>
+        <w:t xml:space="preserve"> with greater shares of</w:t>
+      </w:r>
+      <w:r>
+        <w:rPr>
+          <w:rFonts w:ascii="Arial" w:hAnsi="Arial" w:cs="Arial"/>
+          <w:color w:val="000000"/>
+          <w:sz w:val="20"/>
+          <w:szCs w:val="20"/>
+          <w:lang w:val="en-GB"/>
+        </w:rPr>
+        <w:t xml:space="preserve"> Asian </w:t>
+      </w:r>
+      <w:r>
+        <w:rPr>
+          <w:rFonts w:ascii="Arial" w:hAnsi="Arial" w:cs="Arial"/>
+          <w:color w:val="000000"/>
+          <w:sz w:val="20"/>
+          <w:szCs w:val="20"/>
+          <w:lang w:val="en-GB"/>
+        </w:rPr>
+        <w:t>and</w:t>
+      </w:r>
+      <w:r>
+        <w:rPr>
+          <w:rFonts w:ascii="Arial" w:hAnsi="Arial" w:cs="Arial"/>
+          <w:color w:val="000000"/>
+          <w:sz w:val="20"/>
+          <w:szCs w:val="20"/>
+          <w:lang w:val="en-GB"/>
+        </w:rPr>
+        <w:t xml:space="preserve"> special education students and college educated adults </w:t>
+      </w:r>
+      <w:r>
+        <w:rPr>
+          <w:rFonts w:ascii="Arial" w:hAnsi="Arial" w:cs="Arial"/>
+          <w:color w:val="000000"/>
+          <w:sz w:val="20"/>
+          <w:szCs w:val="20"/>
+          <w:lang w:val="en-GB"/>
+        </w:rPr>
+        <w:t xml:space="preserve">tended to </w:t>
+      </w:r>
+      <w:r>
+        <w:rPr>
+          <w:rFonts w:ascii="Arial" w:hAnsi="Arial" w:cs="Arial"/>
+          <w:color w:val="000000"/>
+          <w:sz w:val="20"/>
+          <w:szCs w:val="20"/>
+          <w:lang w:val="en-GB"/>
+        </w:rPr>
+        <w:t>have higher scores</w:t>
+      </w:r>
+      <w:r>
+        <w:rPr>
+          <w:rFonts w:ascii="Arial" w:hAnsi="Arial" w:cs="Arial"/>
+          <w:color w:val="000000"/>
+          <w:sz w:val="20"/>
+          <w:szCs w:val="20"/>
+          <w:lang w:val="en-GB"/>
+        </w:rPr>
+        <w:t xml:space="preserve"> (e.g.,</w:t>
+      </w:r>
+      <w:r>
+        <w:rPr>
+          <w:rFonts w:ascii="Arial" w:hAnsi="Arial" w:cs="Arial"/>
+          <w:color w:val="000000"/>
+          <w:sz w:val="20"/>
+          <w:szCs w:val="20"/>
+          <w:lang w:val="en-GB"/>
+        </w:rPr>
+        <w:t xml:space="preserve"> </w:t>
+      </w:r>
+      <w:r>
+        <w:rPr>
+          <w:rFonts w:ascii="Arial" w:hAnsi="Arial" w:cs="Arial"/>
+          <w:color w:val="000000"/>
+          <w:sz w:val="20"/>
+          <w:szCs w:val="20"/>
+        </w:rPr>
+        <w:sym w:font="Symbol" w:char="F062"/>
+      </w:r>
+      <w:r>
+        <w:rPr>
+          <w:rFonts w:ascii="Arial" w:hAnsi="Arial" w:cs="Arial"/>
+          <w:color w:val="000000"/>
+          <w:sz w:val="20"/>
+          <w:szCs w:val="20"/>
+        </w:rPr>
+        <w:t xml:space="preserve"> 2.85; 95% </w:t>
+      </w:r>
+      <w:proofErr w:type="spellStart"/>
+      <w:r>
+        <w:rPr>
+          <w:rFonts w:ascii="Arial" w:hAnsi="Arial" w:cs="Arial"/>
+          <w:color w:val="000000"/>
+          <w:sz w:val="20"/>
+          <w:szCs w:val="20"/>
+        </w:rPr>
+        <w:t>CrI</w:t>
+      </w:r>
+      <w:proofErr w:type="spellEnd"/>
+      <w:r>
+        <w:rPr>
+          <w:rFonts w:ascii="Arial" w:hAnsi="Arial" w:cs="Arial"/>
+          <w:color w:val="000000"/>
+          <w:sz w:val="20"/>
+          <w:szCs w:val="20"/>
+        </w:rPr>
+        <w:t xml:space="preserve"> 1.95, 3.75; probability = XX%</w:t>
+      </w:r>
+      <w:r>
+        <w:rPr>
+          <w:rFonts w:ascii="Arial" w:hAnsi="Arial" w:cs="Arial"/>
+          <w:color w:val="000000"/>
+          <w:sz w:val="20"/>
+          <w:szCs w:val="20"/>
+        </w:rPr>
+        <w:t xml:space="preserve"> for Asian students in Math</w:t>
+      </w:r>
+      <w:r>
+        <w:rPr>
+          <w:rFonts w:ascii="Arial" w:hAnsi="Arial" w:cs="Arial"/>
+          <w:color w:val="000000"/>
+          <w:sz w:val="20"/>
+          <w:szCs w:val="20"/>
+        </w:rPr>
+        <w:t>)</w:t>
+      </w:r>
+      <w:r>
+        <w:rPr>
+          <w:rFonts w:ascii="Arial" w:hAnsi="Arial" w:cs="Arial"/>
+          <w:color w:val="000000"/>
+          <w:sz w:val="20"/>
+          <w:szCs w:val="20"/>
+          <w:lang w:val="en-GB"/>
         </w:rPr>
         <w:t xml:space="preserve">. </w:t>
       </w:r>
@@ -1309,79 +2143,34 @@
           <w:sz w:val="20"/>
           <w:szCs w:val="20"/>
         </w:rPr>
-        <w:t>E</w:t>
-      </w:r>
-      <w:r>
-        <w:rPr>
-          <w:rFonts w:ascii="Arial" w:hAnsi="Arial" w:cs="Arial"/>
-          <w:color w:val="000000"/>
-          <w:sz w:val="20"/>
-          <w:szCs w:val="20"/>
-        </w:rPr>
-        <w:t xml:space="preserve">ducation </w:t>
-      </w:r>
-      <w:r>
-        <w:rPr>
-          <w:rFonts w:ascii="Arial" w:hAnsi="Arial" w:cs="Arial"/>
-          <w:color w:val="000000"/>
-          <w:sz w:val="20"/>
-          <w:szCs w:val="20"/>
-        </w:rPr>
-        <w:t xml:space="preserve">was based </w:t>
-      </w:r>
-      <w:r>
-        <w:rPr>
-          <w:rFonts w:ascii="Arial" w:hAnsi="Arial" w:cs="Arial"/>
-          <w:color w:val="000000"/>
-          <w:sz w:val="20"/>
-          <w:szCs w:val="20"/>
-        </w:rPr>
-        <w:t xml:space="preserve">on county-level average standardized test scores in math and reading/language arts (RLA). </w:t>
-      </w:r>
-      <w:r>
-        <w:rPr>
-          <w:rFonts w:ascii="Arial" w:hAnsi="Arial" w:cs="Arial"/>
-          <w:color w:val="000000"/>
-          <w:sz w:val="20"/>
-          <w:szCs w:val="20"/>
-        </w:rPr>
-        <w:t>Hurricane-force tropical cyclone</w:t>
-      </w:r>
-      <w:r>
-        <w:rPr>
-          <w:rFonts w:ascii="Arial" w:hAnsi="Arial" w:cs="Arial"/>
-          <w:color w:val="000000"/>
-          <w:sz w:val="20"/>
-          <w:szCs w:val="20"/>
-        </w:rPr>
-        <w:t xml:space="preserve"> exposure</w:t>
-      </w:r>
-      <w:r>
-        <w:rPr>
-          <w:rFonts w:ascii="Arial" w:hAnsi="Arial" w:cs="Arial"/>
-          <w:color w:val="000000"/>
-          <w:sz w:val="20"/>
-          <w:szCs w:val="20"/>
-        </w:rPr>
-        <w:t xml:space="preserve"> was</w:t>
-      </w:r>
-      <w:r>
-        <w:rPr>
-          <w:rFonts w:ascii="Arial" w:hAnsi="Arial" w:cs="Arial"/>
-          <w:color w:val="000000"/>
-          <w:sz w:val="20"/>
-          <w:szCs w:val="20"/>
-        </w:rPr>
-        <w:t xml:space="preserve"> defined </w:t>
-      </w:r>
-      <w:r>
-        <w:rPr>
-          <w:rFonts w:ascii="Arial" w:hAnsi="Arial" w:cs="Arial"/>
-          <w:color w:val="000000"/>
-          <w:sz w:val="20"/>
-          <w:szCs w:val="20"/>
-        </w:rPr>
-        <w:t>for</w:t>
+        <w:t>D</w:t>
+      </w:r>
+      <w:r>
+        <w:rPr>
+          <w:rFonts w:ascii="Arial" w:hAnsi="Arial" w:cs="Arial"/>
+          <w:color w:val="000000"/>
+          <w:sz w:val="20"/>
+          <w:szCs w:val="20"/>
+        </w:rPr>
+        <w:t xml:space="preserve">isaster preparedness </w:t>
+      </w:r>
+      <w:r>
+        <w:rPr>
+          <w:rFonts w:ascii="Arial" w:hAnsi="Arial" w:cs="Arial"/>
+          <w:color w:val="000000"/>
+          <w:sz w:val="20"/>
+          <w:szCs w:val="20"/>
+        </w:rPr>
+        <w:t xml:space="preserve">must </w:t>
+      </w:r>
+      <w:r>
+        <w:rPr>
+          <w:rFonts w:ascii="Arial" w:hAnsi="Arial" w:cs="Arial"/>
+          <w:color w:val="000000"/>
+          <w:sz w:val="20"/>
+          <w:szCs w:val="20"/>
+        </w:rPr>
+        <w:t>maximize</w:t>
       </w:r>
       <w:r>
         <w:rPr>
@@ -1399,803 +2188,25 @@
           <w:sz w:val="20"/>
           <w:szCs w:val="20"/>
         </w:rPr>
-        <w:t xml:space="preserve">counties </w:t>
-      </w:r>
-      <w:r>
-        <w:rPr>
-          <w:rFonts w:ascii="Arial" w:hAnsi="Arial" w:cs="Arial"/>
-          <w:color w:val="000000"/>
-          <w:sz w:val="20"/>
-          <w:szCs w:val="20"/>
-        </w:rPr>
-        <w:t>that</w:t>
-      </w:r>
-      <w:r>
-        <w:rPr>
-          <w:rFonts w:ascii="Arial" w:hAnsi="Arial" w:cs="Arial"/>
-          <w:color w:val="000000"/>
-          <w:sz w:val="20"/>
-          <w:szCs w:val="20"/>
-        </w:rPr>
-        <w:t xml:space="preserve"> experienced </w:t>
-      </w:r>
-      <w:r>
-        <w:rPr>
-          <w:rFonts w:ascii="Arial" w:hAnsi="Arial" w:cs="Arial"/>
-          <w:color w:val="000000"/>
-          <w:sz w:val="20"/>
-          <w:szCs w:val="20"/>
-        </w:rPr>
-        <w:t>a sustained maximal wind speed ≥</w:t>
-      </w:r>
-      <w:r>
-        <w:rPr>
-          <w:rFonts w:ascii="Arial" w:hAnsi="Arial" w:cs="Arial"/>
-          <w:color w:val="000000"/>
-          <w:sz w:val="20"/>
-          <w:szCs w:val="20"/>
-        </w:rPr>
-        <w:t>6</w:t>
-      </w:r>
-      <w:r>
-        <w:rPr>
-          <w:rFonts w:ascii="Arial" w:hAnsi="Arial" w:cs="Arial"/>
-          <w:color w:val="000000"/>
-          <w:sz w:val="20"/>
-          <w:szCs w:val="20"/>
-        </w:rPr>
-        <w:t>4 knots.</w:t>
-      </w:r>
-      <w:r>
-        <w:rPr>
-          <w:rFonts w:ascii="Arial" w:hAnsi="Arial" w:cs="Arial"/>
-          <w:color w:val="000000"/>
-          <w:sz w:val="20"/>
-          <w:szCs w:val="20"/>
-        </w:rPr>
-        <w:t xml:space="preserve"> </w:t>
-      </w:r>
-      <w:r>
-        <w:rPr>
-          <w:rFonts w:ascii="Arial" w:hAnsi="Arial" w:cs="Arial"/>
-          <w:color w:val="000000"/>
-          <w:sz w:val="20"/>
-          <w:szCs w:val="20"/>
-        </w:rPr>
-        <w:t xml:space="preserve">We estimated the association between </w:t>
-      </w:r>
-      <w:r>
-        <w:rPr>
-          <w:rFonts w:ascii="Arial" w:hAnsi="Arial" w:cs="Arial"/>
-          <w:color w:val="000000"/>
-          <w:sz w:val="20"/>
-          <w:szCs w:val="20"/>
-        </w:rPr>
-        <w:t xml:space="preserve">hurricane-force </w:t>
-      </w:r>
-      <w:r>
-        <w:rPr>
-          <w:rFonts w:ascii="Arial" w:hAnsi="Arial" w:cs="Arial"/>
-          <w:color w:val="000000"/>
-          <w:sz w:val="20"/>
-          <w:szCs w:val="20"/>
-        </w:rPr>
-        <w:t xml:space="preserve">tropical cyclone exposure </w:t>
-      </w:r>
-      <w:r>
-        <w:rPr>
-          <w:rFonts w:ascii="Arial" w:hAnsi="Arial" w:cs="Arial"/>
-          <w:color w:val="000000"/>
-          <w:sz w:val="20"/>
-          <w:szCs w:val="20"/>
-        </w:rPr>
-        <w:t>and long-term disruption to test scores using a Bayesian formulation of a</w:t>
-      </w:r>
-      <w:r>
-        <w:rPr>
-          <w:rFonts w:ascii="Arial" w:hAnsi="Arial" w:cs="Arial"/>
-          <w:color w:val="000000"/>
-          <w:sz w:val="20"/>
-          <w:szCs w:val="20"/>
-        </w:rPr>
-        <w:t xml:space="preserve"> </w:t>
-      </w:r>
-      <w:r>
-        <w:rPr>
-          <w:rFonts w:ascii="Arial" w:hAnsi="Arial" w:cs="Arial"/>
-          <w:color w:val="000000"/>
-          <w:sz w:val="20"/>
-          <w:szCs w:val="20"/>
-        </w:rPr>
-        <w:t>difference-in-differences model</w:t>
-      </w:r>
-      <w:r>
-        <w:rPr>
-          <w:rFonts w:ascii="Arial" w:hAnsi="Arial" w:cs="Arial"/>
-          <w:color w:val="000000"/>
-          <w:sz w:val="20"/>
-          <w:szCs w:val="20"/>
-        </w:rPr>
-        <w:t xml:space="preserve">, accounting </w:t>
-      </w:r>
-      <w:r>
-        <w:rPr>
-          <w:rFonts w:ascii="Arial" w:hAnsi="Arial" w:cs="Arial"/>
-          <w:color w:val="000000"/>
-          <w:sz w:val="20"/>
-          <w:szCs w:val="20"/>
-        </w:rPr>
-        <w:t xml:space="preserve">for time-varying covariates at the county and grade-cohort level. </w:t>
-      </w:r>
-      <w:r>
-        <w:rPr>
-          <w:rFonts w:ascii="Arial" w:hAnsi="Arial" w:cs="Arial"/>
-          <w:color w:val="000000"/>
-          <w:sz w:val="20"/>
-          <w:szCs w:val="20"/>
-        </w:rPr>
-        <w:t>For hurricane-exposed counties</w:t>
-      </w:r>
-      <w:r>
-        <w:rPr>
-          <w:rFonts w:ascii="Arial" w:hAnsi="Arial" w:cs="Arial"/>
-          <w:color w:val="000000"/>
-          <w:sz w:val="20"/>
-          <w:szCs w:val="20"/>
-        </w:rPr>
-        <w:t xml:space="preserve"> compared with the rest of the state</w:t>
-      </w:r>
-      <w:r>
-        <w:rPr>
-          <w:rFonts w:ascii="Arial" w:hAnsi="Arial" w:cs="Arial"/>
-          <w:color w:val="000000"/>
-          <w:sz w:val="20"/>
-          <w:szCs w:val="20"/>
-        </w:rPr>
-        <w:t>,</w:t>
-      </w:r>
-      <w:r>
-        <w:rPr>
-          <w:rFonts w:ascii="Arial" w:hAnsi="Arial" w:cs="Arial"/>
-          <w:color w:val="000000"/>
-          <w:sz w:val="20"/>
-          <w:szCs w:val="20"/>
-        </w:rPr>
-        <w:t xml:space="preserve"> </w:t>
-      </w:r>
-      <w:r>
-        <w:rPr>
-          <w:rFonts w:ascii="Arial" w:hAnsi="Arial" w:cs="Arial"/>
-          <w:color w:val="000000"/>
-          <w:sz w:val="20"/>
-          <w:szCs w:val="20"/>
-        </w:rPr>
-        <w:t xml:space="preserve">there were </w:t>
-      </w:r>
-      <w:r>
-        <w:rPr>
-          <w:rFonts w:ascii="Arial" w:hAnsi="Arial" w:cs="Arial"/>
-          <w:color w:val="000000"/>
-          <w:sz w:val="20"/>
-          <w:szCs w:val="20"/>
-          <w:lang w:val="en-GB"/>
-        </w:rPr>
-        <w:t xml:space="preserve">relatively worse </w:t>
-      </w:r>
-      <w:r>
-        <w:rPr>
-          <w:rFonts w:ascii="Arial" w:hAnsi="Arial" w:cs="Arial"/>
-          <w:color w:val="000000"/>
-          <w:sz w:val="20"/>
-          <w:szCs w:val="20"/>
-          <w:lang w:val="en-GB"/>
-        </w:rPr>
-        <w:t xml:space="preserve">test scores in </w:t>
-      </w:r>
-      <w:r>
-        <w:rPr>
-          <w:rFonts w:ascii="Arial" w:hAnsi="Arial" w:cs="Arial"/>
-          <w:color w:val="000000"/>
-          <w:sz w:val="20"/>
-          <w:szCs w:val="20"/>
-          <w:lang w:val="en-GB"/>
-        </w:rPr>
-        <w:t>Texas</w:t>
-      </w:r>
-      <w:r>
-        <w:rPr>
-          <w:rFonts w:ascii="Arial" w:hAnsi="Arial" w:cs="Arial"/>
-          <w:color w:val="000000"/>
-          <w:sz w:val="20"/>
-          <w:szCs w:val="20"/>
-          <w:lang w:val="en-GB"/>
-        </w:rPr>
-        <w:t xml:space="preserve"> </w:t>
-      </w:r>
-      <w:r>
-        <w:rPr>
-          <w:rFonts w:ascii="Arial" w:hAnsi="Arial" w:cs="Arial"/>
-          <w:color w:val="000000"/>
-          <w:sz w:val="20"/>
-          <w:szCs w:val="20"/>
-        </w:rPr>
-        <w:t>(</w:t>
-      </w:r>
-      <w:r>
-        <w:rPr>
-          <w:rFonts w:ascii="Arial" w:hAnsi="Arial" w:cs="Arial"/>
-          <w:color w:val="000000"/>
-          <w:sz w:val="20"/>
-          <w:szCs w:val="20"/>
-        </w:rPr>
-        <w:sym w:font="Symbol" w:char="F062"/>
-      </w:r>
-      <w:r>
-        <w:rPr>
-          <w:rFonts w:ascii="Arial" w:hAnsi="Arial" w:cs="Arial"/>
-          <w:color w:val="000000"/>
-          <w:sz w:val="20"/>
-          <w:szCs w:val="20"/>
-        </w:rPr>
-        <w:t xml:space="preserve"> -0.12; 95% Credible Interval (</w:t>
-      </w:r>
-      <w:proofErr w:type="spellStart"/>
-      <w:r>
-        <w:rPr>
-          <w:rFonts w:ascii="Arial" w:hAnsi="Arial" w:cs="Arial"/>
-          <w:color w:val="000000"/>
-          <w:sz w:val="20"/>
-          <w:szCs w:val="20"/>
-        </w:rPr>
-        <w:t>CrI</w:t>
-      </w:r>
-      <w:proofErr w:type="spellEnd"/>
-      <w:r>
-        <w:rPr>
-          <w:rFonts w:ascii="Arial" w:hAnsi="Arial" w:cs="Arial"/>
-          <w:color w:val="000000"/>
-          <w:sz w:val="20"/>
-          <w:szCs w:val="20"/>
-        </w:rPr>
-        <w:t>) -0.20, -0.04</w:t>
-      </w:r>
-      <w:r>
-        <w:rPr>
-          <w:rFonts w:ascii="Arial" w:hAnsi="Arial" w:cs="Arial"/>
-          <w:color w:val="000000"/>
-          <w:sz w:val="20"/>
-          <w:szCs w:val="20"/>
-        </w:rPr>
-        <w:t xml:space="preserve">; </w:t>
-      </w:r>
-      <w:r>
-        <w:rPr>
-          <w:rFonts w:ascii="Arial" w:hAnsi="Arial" w:cs="Arial"/>
-          <w:color w:val="000000"/>
-          <w:sz w:val="20"/>
-          <w:szCs w:val="20"/>
-        </w:rPr>
-        <w:t xml:space="preserve">posterior </w:t>
-      </w:r>
-      <w:r>
-        <w:rPr>
-          <w:rFonts w:ascii="Arial" w:hAnsi="Arial" w:cs="Arial"/>
-          <w:color w:val="000000"/>
-          <w:sz w:val="20"/>
-          <w:szCs w:val="20"/>
-        </w:rPr>
-        <w:t>probability</w:t>
-      </w:r>
-      <w:r>
-        <w:rPr>
-          <w:rFonts w:ascii="Arial" w:hAnsi="Arial" w:cs="Arial"/>
-          <w:color w:val="000000"/>
-          <w:sz w:val="20"/>
-          <w:szCs w:val="20"/>
-        </w:rPr>
-        <w:t xml:space="preserve"> of positive association</w:t>
-      </w:r>
-      <w:r>
-        <w:rPr>
-          <w:rFonts w:ascii="Arial" w:hAnsi="Arial" w:cs="Arial"/>
-          <w:color w:val="000000"/>
-          <w:sz w:val="20"/>
-          <w:szCs w:val="20"/>
-        </w:rPr>
-        <w:t xml:space="preserve"> = XX%</w:t>
-      </w:r>
-      <w:r>
-        <w:rPr>
-          <w:rFonts w:ascii="Arial" w:hAnsi="Arial" w:cs="Arial"/>
-          <w:color w:val="000000"/>
-          <w:sz w:val="20"/>
-          <w:szCs w:val="20"/>
-        </w:rPr>
-        <w:t>)</w:t>
-      </w:r>
-      <w:r>
-        <w:rPr>
-          <w:rFonts w:ascii="Arial" w:hAnsi="Arial" w:cs="Arial"/>
-          <w:color w:val="000000"/>
-          <w:sz w:val="20"/>
-          <w:szCs w:val="20"/>
-          <w:lang w:val="en-GB"/>
-        </w:rPr>
-        <w:t xml:space="preserve"> </w:t>
-      </w:r>
-      <w:r>
-        <w:rPr>
-          <w:rFonts w:ascii="Arial" w:hAnsi="Arial" w:cs="Arial"/>
-          <w:color w:val="000000"/>
-          <w:sz w:val="20"/>
-          <w:szCs w:val="20"/>
-          <w:lang w:val="en-GB"/>
-        </w:rPr>
-        <w:t xml:space="preserve">and </w:t>
-      </w:r>
-      <w:r>
-        <w:rPr>
-          <w:rFonts w:ascii="Arial" w:hAnsi="Arial" w:cs="Arial"/>
-          <w:color w:val="000000"/>
-          <w:sz w:val="20"/>
-          <w:szCs w:val="20"/>
-          <w:lang w:val="en-GB"/>
-        </w:rPr>
-        <w:t>North Carolina</w:t>
-      </w:r>
-      <w:r>
-        <w:rPr>
-          <w:rFonts w:ascii="Arial" w:hAnsi="Arial" w:cs="Arial"/>
-          <w:color w:val="000000"/>
-          <w:sz w:val="20"/>
-          <w:szCs w:val="20"/>
-          <w:lang w:val="en-GB"/>
-        </w:rPr>
-        <w:t xml:space="preserve"> </w:t>
-      </w:r>
-      <w:r>
-        <w:rPr>
-          <w:rFonts w:ascii="Arial" w:hAnsi="Arial" w:cs="Arial"/>
-          <w:color w:val="000000"/>
-          <w:sz w:val="20"/>
-          <w:szCs w:val="20"/>
-        </w:rPr>
-        <w:t>(</w:t>
-      </w:r>
-      <w:r>
-        <w:rPr>
-          <w:rFonts w:ascii="Arial" w:hAnsi="Arial" w:cs="Arial"/>
-          <w:color w:val="000000"/>
-          <w:sz w:val="20"/>
-          <w:szCs w:val="20"/>
-        </w:rPr>
-        <w:sym w:font="Symbol" w:char="F062"/>
-      </w:r>
-      <w:r>
-        <w:rPr>
-          <w:rFonts w:ascii="Arial" w:hAnsi="Arial" w:cs="Arial"/>
-          <w:color w:val="000000"/>
-          <w:sz w:val="20"/>
-          <w:szCs w:val="20"/>
-        </w:rPr>
-        <w:t xml:space="preserve"> -0.15; 95% </w:t>
-      </w:r>
-      <w:proofErr w:type="spellStart"/>
-      <w:r>
-        <w:rPr>
-          <w:rFonts w:ascii="Arial" w:hAnsi="Arial" w:cs="Arial"/>
-          <w:color w:val="000000"/>
-          <w:sz w:val="20"/>
-          <w:szCs w:val="20"/>
-        </w:rPr>
-        <w:t>CrI</w:t>
-      </w:r>
-      <w:proofErr w:type="spellEnd"/>
-      <w:r>
-        <w:rPr>
-          <w:rFonts w:ascii="Arial" w:hAnsi="Arial" w:cs="Arial"/>
-          <w:color w:val="000000"/>
-          <w:sz w:val="20"/>
-          <w:szCs w:val="20"/>
-        </w:rPr>
-        <w:t xml:space="preserve"> -0.26, -0.04</w:t>
-      </w:r>
-      <w:r>
-        <w:rPr>
-          <w:rFonts w:ascii="Arial" w:hAnsi="Arial" w:cs="Arial"/>
-          <w:color w:val="000000"/>
-          <w:sz w:val="20"/>
-          <w:szCs w:val="20"/>
-        </w:rPr>
-        <w:t>; probability = XX%</w:t>
-      </w:r>
-      <w:r>
-        <w:rPr>
-          <w:rFonts w:ascii="Arial" w:hAnsi="Arial" w:cs="Arial"/>
-          <w:color w:val="000000"/>
-          <w:sz w:val="20"/>
-          <w:szCs w:val="20"/>
-        </w:rPr>
-        <w:t>)</w:t>
-      </w:r>
-      <w:r>
-        <w:rPr>
-          <w:rFonts w:ascii="Arial" w:hAnsi="Arial" w:cs="Arial"/>
-          <w:color w:val="000000"/>
-          <w:sz w:val="20"/>
-          <w:szCs w:val="20"/>
-          <w:lang w:val="en-GB"/>
-        </w:rPr>
-        <w:t xml:space="preserve">, </w:t>
-      </w:r>
-      <w:r>
-        <w:rPr>
-          <w:rFonts w:ascii="Arial" w:hAnsi="Arial" w:cs="Arial"/>
-          <w:color w:val="000000"/>
-          <w:sz w:val="20"/>
-          <w:szCs w:val="20"/>
-          <w:lang w:val="en-GB"/>
-        </w:rPr>
-        <w:t xml:space="preserve">and better test scores in </w:t>
-      </w:r>
-      <w:r>
-        <w:rPr>
-          <w:rFonts w:ascii="Arial" w:hAnsi="Arial" w:cs="Arial"/>
-          <w:color w:val="000000"/>
-          <w:sz w:val="20"/>
-          <w:szCs w:val="20"/>
-          <w:lang w:val="en-GB"/>
-        </w:rPr>
-        <w:t>Florida</w:t>
-      </w:r>
-      <w:r>
-        <w:rPr>
-          <w:rFonts w:ascii="Arial" w:hAnsi="Arial" w:cs="Arial"/>
-          <w:color w:val="000000"/>
-          <w:sz w:val="20"/>
-          <w:szCs w:val="20"/>
-          <w:lang w:val="en-GB"/>
-        </w:rPr>
-        <w:t xml:space="preserve"> </w:t>
-      </w:r>
-      <w:r>
-        <w:rPr>
-          <w:rFonts w:ascii="Arial" w:hAnsi="Arial" w:cs="Arial"/>
-          <w:color w:val="000000"/>
-          <w:sz w:val="20"/>
-          <w:szCs w:val="20"/>
-        </w:rPr>
-        <w:t>(</w:t>
-      </w:r>
-      <w:r>
-        <w:rPr>
-          <w:rFonts w:ascii="Arial" w:hAnsi="Arial" w:cs="Arial"/>
-          <w:color w:val="000000"/>
-          <w:sz w:val="20"/>
-          <w:szCs w:val="20"/>
-        </w:rPr>
-        <w:sym w:font="Symbol" w:char="F062"/>
-      </w:r>
-      <w:r>
-        <w:rPr>
-          <w:rFonts w:ascii="Arial" w:hAnsi="Arial" w:cs="Arial"/>
-          <w:color w:val="000000"/>
-          <w:sz w:val="20"/>
-          <w:szCs w:val="20"/>
-        </w:rPr>
-        <w:t xml:space="preserve"> 0.19; 95% </w:t>
-      </w:r>
-      <w:proofErr w:type="spellStart"/>
-      <w:r>
-        <w:rPr>
-          <w:rFonts w:ascii="Arial" w:hAnsi="Arial" w:cs="Arial"/>
-          <w:color w:val="000000"/>
-          <w:sz w:val="20"/>
-          <w:szCs w:val="20"/>
-        </w:rPr>
-        <w:t>CrI</w:t>
-      </w:r>
-      <w:proofErr w:type="spellEnd"/>
-      <w:r>
-        <w:rPr>
-          <w:rFonts w:ascii="Arial" w:hAnsi="Arial" w:cs="Arial"/>
-          <w:color w:val="000000"/>
-          <w:sz w:val="20"/>
-          <w:szCs w:val="20"/>
-        </w:rPr>
-        <w:t xml:space="preserve"> 0.11, 0.27</w:t>
-      </w:r>
-      <w:r>
-        <w:rPr>
-          <w:rFonts w:ascii="Arial" w:hAnsi="Arial" w:cs="Arial"/>
-          <w:color w:val="000000"/>
-          <w:sz w:val="20"/>
-          <w:szCs w:val="20"/>
-        </w:rPr>
-        <w:t>; probability = XX%</w:t>
-      </w:r>
-      <w:r>
-        <w:rPr>
-          <w:rFonts w:ascii="Arial" w:hAnsi="Arial" w:cs="Arial"/>
-          <w:color w:val="000000"/>
-          <w:sz w:val="20"/>
-          <w:szCs w:val="20"/>
-          <w:lang w:val="en-GB"/>
-        </w:rPr>
-        <w:t>)</w:t>
-      </w:r>
-      <w:r>
-        <w:rPr>
-          <w:rFonts w:ascii="Arial" w:hAnsi="Arial" w:cs="Arial"/>
-          <w:color w:val="000000"/>
-          <w:sz w:val="20"/>
-          <w:szCs w:val="20"/>
-          <w:lang w:val="en-GB"/>
-        </w:rPr>
-        <w:t xml:space="preserve">. </w:t>
-      </w:r>
-      <w:commentRangeStart w:id="6"/>
-      <w:commentRangeStart w:id="7"/>
-      <w:r>
-        <w:rPr>
-          <w:rFonts w:ascii="Arial" w:hAnsi="Arial" w:cs="Arial"/>
-          <w:color w:val="000000"/>
-          <w:sz w:val="20"/>
-          <w:szCs w:val="20"/>
-          <w:lang w:val="en-GB"/>
-        </w:rPr>
-        <w:t>R</w:t>
-      </w:r>
-      <w:r>
-        <w:rPr>
-          <w:rFonts w:ascii="Arial" w:hAnsi="Arial" w:cs="Arial"/>
-          <w:color w:val="000000"/>
-          <w:sz w:val="20"/>
-          <w:szCs w:val="20"/>
-          <w:lang w:val="en-GB"/>
-        </w:rPr>
-        <w:t>acial/ethnic minority, low socioeconomic status, and English language learner students</w:t>
-      </w:r>
-      <w:r>
-        <w:rPr>
-          <w:rFonts w:ascii="Arial" w:hAnsi="Arial" w:cs="Arial"/>
-          <w:color w:val="000000"/>
-          <w:sz w:val="20"/>
-          <w:szCs w:val="20"/>
-          <w:lang w:val="en-GB"/>
-        </w:rPr>
-        <w:t xml:space="preserve"> </w:t>
-      </w:r>
-      <w:r>
-        <w:rPr>
-          <w:rFonts w:ascii="Arial" w:hAnsi="Arial" w:cs="Arial"/>
-          <w:color w:val="000000"/>
-          <w:sz w:val="20"/>
-          <w:szCs w:val="20"/>
-          <w:lang w:val="en-GB"/>
-        </w:rPr>
-        <w:t>tended to be</w:t>
-      </w:r>
-      <w:r>
-        <w:rPr>
-          <w:rFonts w:ascii="Arial" w:hAnsi="Arial" w:cs="Arial"/>
-          <w:color w:val="000000"/>
-          <w:sz w:val="20"/>
-          <w:szCs w:val="20"/>
-          <w:lang w:val="en-GB"/>
-        </w:rPr>
-        <w:t xml:space="preserve"> at greater risk of lapses in educational attainment</w:t>
-      </w:r>
-      <w:r>
-        <w:rPr>
-          <w:rFonts w:ascii="Arial" w:hAnsi="Arial" w:cs="Arial"/>
-          <w:color w:val="000000"/>
-          <w:sz w:val="20"/>
-          <w:szCs w:val="20"/>
-          <w:lang w:val="en-GB"/>
-        </w:rPr>
-        <w:t xml:space="preserve"> (e.g., </w:t>
-      </w:r>
-      <w:r>
-        <w:rPr>
-          <w:rFonts w:ascii="Arial" w:hAnsi="Arial" w:cs="Arial"/>
-          <w:color w:val="000000"/>
-          <w:sz w:val="20"/>
-          <w:szCs w:val="20"/>
-          <w:lang w:val="en-GB"/>
-        </w:rPr>
-        <w:t xml:space="preserve">Beta </w:t>
-      </w:r>
-      <w:r>
-        <w:rPr>
-          <w:rFonts w:ascii="Arial" w:hAnsi="Arial" w:cs="Arial"/>
-          <w:color w:val="000000"/>
-          <w:sz w:val="20"/>
-          <w:szCs w:val="20"/>
-          <w:highlight w:val="yellow"/>
-          <w:lang w:val="en-GB"/>
-        </w:rPr>
-        <w:t>XX</w:t>
-      </w:r>
-      <w:r>
-        <w:rPr>
-          <w:rFonts w:ascii="Arial" w:hAnsi="Arial" w:cs="Arial"/>
-          <w:color w:val="000000"/>
-          <w:sz w:val="20"/>
-          <w:szCs w:val="20"/>
-          <w:lang w:val="en-GB"/>
-        </w:rPr>
-        <w:t xml:space="preserve">, 95% </w:t>
-      </w:r>
-      <w:proofErr w:type="spellStart"/>
-      <w:r>
-        <w:rPr>
-          <w:rFonts w:ascii="Arial" w:hAnsi="Arial" w:cs="Arial"/>
-          <w:color w:val="000000"/>
-          <w:sz w:val="20"/>
-          <w:szCs w:val="20"/>
-          <w:lang w:val="en-GB"/>
-        </w:rPr>
-        <w:t>CrI</w:t>
-      </w:r>
-      <w:proofErr w:type="spellEnd"/>
-      <w:r>
-        <w:rPr>
-          <w:rFonts w:ascii="Arial" w:hAnsi="Arial" w:cs="Arial"/>
-          <w:color w:val="000000"/>
-          <w:sz w:val="20"/>
-          <w:szCs w:val="20"/>
-          <w:lang w:val="en-GB"/>
-        </w:rPr>
-        <w:t xml:space="preserve"> for low SES in XX model)</w:t>
-      </w:r>
-      <w:r>
-        <w:rPr>
-          <w:rFonts w:ascii="Arial" w:hAnsi="Arial" w:cs="Arial"/>
-          <w:color w:val="000000"/>
-          <w:sz w:val="20"/>
-          <w:szCs w:val="20"/>
-          <w:lang w:val="en-GB"/>
-        </w:rPr>
-        <w:t xml:space="preserve">, while Asian students and those living in counties with greater proportions of special education students and college educated adults </w:t>
-      </w:r>
-      <w:r>
-        <w:rPr>
-          <w:rFonts w:ascii="Arial" w:hAnsi="Arial" w:cs="Arial"/>
-          <w:color w:val="000000"/>
-          <w:sz w:val="20"/>
-          <w:szCs w:val="20"/>
-          <w:lang w:val="en-GB"/>
-        </w:rPr>
-        <w:t>tended to be</w:t>
-      </w:r>
-      <w:r>
-        <w:rPr>
-          <w:rFonts w:ascii="Arial" w:hAnsi="Arial" w:cs="Arial"/>
-          <w:color w:val="000000"/>
-          <w:sz w:val="20"/>
-          <w:szCs w:val="20"/>
-          <w:lang w:val="en-GB"/>
-        </w:rPr>
-        <w:t xml:space="preserve"> at a greater advantage</w:t>
-      </w:r>
-      <w:r>
-        <w:rPr>
-          <w:rFonts w:ascii="Arial" w:hAnsi="Arial" w:cs="Arial"/>
-          <w:color w:val="000000"/>
-          <w:sz w:val="20"/>
-          <w:szCs w:val="20"/>
-          <w:lang w:val="en-GB"/>
-        </w:rPr>
-        <w:t xml:space="preserve">. </w:t>
-      </w:r>
-      <w:commentRangeEnd w:id="6"/>
-      <w:r>
-        <w:rPr>
-          <w:rStyle w:val="CommentReference"/>
-          <w:rFonts w:ascii="Times New Roman" w:eastAsia="Times New Roman" w:hAnsi="Times New Roman" w:cs="Times New Roman"/>
-        </w:rPr>
-        <w:commentReference w:id="6"/>
-      </w:r>
-      <w:commentRangeEnd w:id="7"/>
-      <w:r>
-        <w:rPr>
-          <w:rStyle w:val="CommentReference"/>
-          <w:rFonts w:ascii="Times New Roman" w:eastAsia="Times New Roman" w:hAnsi="Times New Roman" w:cs="Times New Roman"/>
-        </w:rPr>
-        <w:commentReference w:id="7"/>
-      </w:r>
-      <w:r>
-        <w:rPr>
-          <w:rFonts w:ascii="Arial" w:hAnsi="Arial" w:cs="Arial"/>
-          <w:color w:val="000000"/>
-          <w:sz w:val="20"/>
-          <w:szCs w:val="20"/>
-          <w:lang w:val="en-GB"/>
-        </w:rPr>
-        <w:t>Comprehensive</w:t>
-      </w:r>
-      <w:r>
-        <w:rPr>
-          <w:rFonts w:ascii="Arial" w:hAnsi="Arial" w:cs="Arial"/>
-          <w:color w:val="000000"/>
-          <w:sz w:val="20"/>
-          <w:szCs w:val="20"/>
-          <w:lang w:val="en-GB"/>
-        </w:rPr>
-        <w:t xml:space="preserve"> climate-related </w:t>
-      </w:r>
-      <w:r>
-        <w:rPr>
-          <w:rFonts w:ascii="Arial" w:hAnsi="Arial" w:cs="Arial"/>
-          <w:color w:val="000000"/>
-          <w:sz w:val="20"/>
-          <w:szCs w:val="20"/>
-        </w:rPr>
-        <w:t>d</w:t>
-      </w:r>
-      <w:r>
-        <w:rPr>
-          <w:rFonts w:ascii="Arial" w:hAnsi="Arial" w:cs="Arial"/>
-          <w:color w:val="000000"/>
-          <w:sz w:val="20"/>
-          <w:szCs w:val="20"/>
-        </w:rPr>
-        <w:t xml:space="preserve">isaster preparedness </w:t>
-      </w:r>
-      <w:r>
-        <w:rPr>
-          <w:rFonts w:ascii="Arial" w:hAnsi="Arial" w:cs="Arial"/>
-          <w:color w:val="000000"/>
-          <w:sz w:val="20"/>
-          <w:szCs w:val="20"/>
-        </w:rPr>
-        <w:t xml:space="preserve">must </w:t>
-      </w:r>
-      <w:r>
-        <w:rPr>
-          <w:rFonts w:ascii="Arial" w:hAnsi="Arial" w:cs="Arial"/>
-          <w:color w:val="000000"/>
-          <w:sz w:val="20"/>
-          <w:szCs w:val="20"/>
-        </w:rPr>
-        <w:t xml:space="preserve">include </w:t>
-      </w:r>
-      <w:r>
-        <w:rPr>
-          <w:rFonts w:ascii="Arial" w:hAnsi="Arial" w:cs="Arial"/>
-          <w:color w:val="000000"/>
-          <w:sz w:val="20"/>
-          <w:szCs w:val="20"/>
-        </w:rPr>
-        <w:t>plans for maxim</w:t>
-      </w:r>
-      <w:r>
-        <w:rPr>
-          <w:rFonts w:ascii="Arial" w:hAnsi="Arial" w:cs="Arial"/>
-          <w:color w:val="000000"/>
-          <w:sz w:val="20"/>
-          <w:szCs w:val="20"/>
-        </w:rPr>
-        <w:t>al</w:t>
-      </w:r>
-      <w:r>
-        <w:rPr>
-          <w:rFonts w:ascii="Arial" w:hAnsi="Arial" w:cs="Arial"/>
-          <w:color w:val="000000"/>
-          <w:sz w:val="20"/>
-          <w:szCs w:val="20"/>
-        </w:rPr>
-        <w:t xml:space="preserve"> </w:t>
-      </w:r>
-      <w:r>
-        <w:rPr>
-          <w:rFonts w:ascii="Arial" w:hAnsi="Arial" w:cs="Arial"/>
-          <w:color w:val="000000"/>
-          <w:sz w:val="20"/>
-          <w:szCs w:val="20"/>
-        </w:rPr>
-        <w:t>resilience to the impacts of climate-related stressors on overall academic achievement.</w:t>
+        <w:t>resilience to climate-related stressors</w:t>
+      </w:r>
+      <w:r>
+        <w:rPr>
+          <w:rFonts w:ascii="Arial" w:hAnsi="Arial" w:cs="Arial"/>
+          <w:color w:val="000000"/>
+          <w:sz w:val="20"/>
+          <w:szCs w:val="20"/>
+        </w:rPr>
+        <w:t>’ impacts</w:t>
+      </w:r>
+      <w:r>
+        <w:rPr>
+          <w:rFonts w:ascii="Arial" w:hAnsi="Arial" w:cs="Arial"/>
+          <w:color w:val="000000"/>
+          <w:sz w:val="20"/>
+          <w:szCs w:val="20"/>
+        </w:rPr>
+        <w:t xml:space="preserve"> on academic achievement.</w:t>
       </w:r>
     </w:p>
     <w:p>
@@ -2208,6 +2219,9 @@
           <w:right w:val="nil"/>
           <w:between w:val="nil"/>
         </w:pBdr>
+        <w:tabs>
+          <w:tab w:val="left" w:pos="6185"/>
+        </w:tabs>
         <w:spacing w:before="240" w:after="60"/>
         <w:rPr>
           <w:rFonts w:ascii="Arial" w:hAnsi="Arial" w:cs="Arial"/>
@@ -2226,6 +2240,16 @@
           <w:szCs w:val="20"/>
         </w:rPr>
         <w:t>Significance Statement</w:t>
+      </w:r>
+      <w:r>
+        <w:rPr>
+          <w:rFonts w:ascii="Arial" w:hAnsi="Arial" w:cs="Arial"/>
+          <w:b/>
+          <w:color w:val="000000"/>
+          <w:sz w:val="20"/>
+          <w:szCs w:val="20"/>
+        </w:rPr>
+        <w:tab/>
       </w:r>
     </w:p>
     <w:p>
@@ -5537,7 +5561,26 @@
           <w:szCs w:val="20"/>
         </w:rPr>
         <w:lastRenderedPageBreak/>
-        <w:t>1.99, -0.35; probability = XX%) and RLA (</w:t>
+        <w:t xml:space="preserve">1.99, -0.35; probability = </w:t>
+      </w:r>
+      <w:r>
+        <w:rPr>
+          <w:rFonts w:ascii="Arial" w:hAnsi="Arial" w:cs="Arial"/>
+          <w:color w:val="000000"/>
+          <w:sz w:val="20"/>
+          <w:szCs w:val="20"/>
+          <w:highlight w:val="yellow"/>
+        </w:rPr>
+        <w:t>XX</w:t>
+      </w:r>
+      <w:r>
+        <w:rPr>
+          <w:rFonts w:ascii="Arial" w:hAnsi="Arial" w:cs="Arial"/>
+          <w:color w:val="000000"/>
+          <w:sz w:val="20"/>
+          <w:szCs w:val="20"/>
+        </w:rPr>
+        <w:t>%) and RLA (</w:t>
       </w:r>
       <w:r>
         <w:rPr>
@@ -5575,7 +5618,26 @@
           <w:sz w:val="20"/>
           <w:szCs w:val="20"/>
         </w:rPr>
-        <w:t xml:space="preserve"> -2.41, -0.99; probability = XX%). A 100% Hispanic grade cohort would </w:t>
+        <w:t xml:space="preserve"> -2.41, -0.99; probability = </w:t>
+      </w:r>
+      <w:r>
+        <w:rPr>
+          <w:rFonts w:ascii="Arial" w:hAnsi="Arial" w:cs="Arial"/>
+          <w:color w:val="000000"/>
+          <w:sz w:val="20"/>
+          <w:szCs w:val="20"/>
+          <w:highlight w:val="yellow"/>
+        </w:rPr>
+        <w:t>XX</w:t>
+      </w:r>
+      <w:r>
+        <w:rPr>
+          <w:rFonts w:ascii="Arial" w:hAnsi="Arial" w:cs="Arial"/>
+          <w:color w:val="000000"/>
+          <w:sz w:val="20"/>
+          <w:szCs w:val="20"/>
+        </w:rPr>
+        <w:t xml:space="preserve">%). A 100% Hispanic grade cohort would </w:t>
       </w:r>
       <w:r>
         <w:rPr>
@@ -5649,7 +5711,26 @@
           <w:sz w:val="20"/>
           <w:szCs w:val="20"/>
         </w:rPr>
-        <w:t xml:space="preserve"> -1.13, -0.80; probability = XX%) and over one grade level below average in RLA (</w:t>
+        <w:t xml:space="preserve"> -1.13, -0.80; probability = </w:t>
+      </w:r>
+      <w:r>
+        <w:rPr>
+          <w:rFonts w:ascii="Arial" w:hAnsi="Arial" w:cs="Arial"/>
+          <w:color w:val="000000"/>
+          <w:sz w:val="20"/>
+          <w:szCs w:val="20"/>
+          <w:highlight w:val="yellow"/>
+        </w:rPr>
+        <w:t>XX</w:t>
+      </w:r>
+      <w:r>
+        <w:rPr>
+          <w:rFonts w:ascii="Arial" w:hAnsi="Arial" w:cs="Arial"/>
+          <w:color w:val="000000"/>
+          <w:sz w:val="20"/>
+          <w:szCs w:val="20"/>
+        </w:rPr>
+        <w:t>%) and over one grade level below average in RLA (</w:t>
       </w:r>
       <w:r>
         <w:rPr>
@@ -5687,7 +5768,26 @@
           <w:sz w:val="20"/>
           <w:szCs w:val="20"/>
         </w:rPr>
-        <w:t xml:space="preserve"> -1.74, -1.46; probability = XX%). A 100% Black grade cohort would</w:t>
+        <w:t xml:space="preserve"> -1.74, -1.46; probability = </w:t>
+      </w:r>
+      <w:r>
+        <w:rPr>
+          <w:rFonts w:ascii="Arial" w:hAnsi="Arial" w:cs="Arial"/>
+          <w:color w:val="000000"/>
+          <w:sz w:val="20"/>
+          <w:szCs w:val="20"/>
+          <w:highlight w:val="yellow"/>
+        </w:rPr>
+        <w:t>XX</w:t>
+      </w:r>
+      <w:r>
+        <w:rPr>
+          <w:rFonts w:ascii="Arial" w:hAnsi="Arial" w:cs="Arial"/>
+          <w:color w:val="000000"/>
+          <w:sz w:val="20"/>
+          <w:szCs w:val="20"/>
+        </w:rPr>
+        <w:t>%). A 100% Black grade cohort would</w:t>
       </w:r>
       <w:r>
         <w:rPr>
@@ -5770,7 +5870,26 @@
           <w:sz w:val="20"/>
           <w:szCs w:val="20"/>
         </w:rPr>
-        <w:t xml:space="preserve"> -2.19, 1.85; probability = XX%) and RLA (</w:t>
+        <w:t xml:space="preserve"> -2.19, 1.85; probability = </w:t>
+      </w:r>
+      <w:r>
+        <w:rPr>
+          <w:rFonts w:ascii="Arial" w:hAnsi="Arial" w:cs="Arial"/>
+          <w:color w:val="000000"/>
+          <w:sz w:val="20"/>
+          <w:szCs w:val="20"/>
+          <w:highlight w:val="yellow"/>
+        </w:rPr>
+        <w:t>XX</w:t>
+      </w:r>
+      <w:r>
+        <w:rPr>
+          <w:rFonts w:ascii="Arial" w:hAnsi="Arial" w:cs="Arial"/>
+          <w:color w:val="000000"/>
+          <w:sz w:val="20"/>
+          <w:szCs w:val="20"/>
+        </w:rPr>
+        <w:t>%) and RLA (</w:t>
       </w:r>
       <w:r>
         <w:rPr>
@@ -5808,7 +5927,26 @@
           <w:sz w:val="20"/>
           <w:szCs w:val="20"/>
         </w:rPr>
-        <w:t xml:space="preserve"> -2.39, -2.10; probability = XX%).</w:t>
+        <w:t xml:space="preserve"> -2.39, -2.10; probability = </w:t>
+      </w:r>
+      <w:r>
+        <w:rPr>
+          <w:rFonts w:ascii="Arial" w:hAnsi="Arial" w:cs="Arial"/>
+          <w:color w:val="000000"/>
+          <w:sz w:val="20"/>
+          <w:szCs w:val="20"/>
+          <w:highlight w:val="yellow"/>
+        </w:rPr>
+        <w:t>XX</w:t>
+      </w:r>
+      <w:r>
+        <w:rPr>
+          <w:rFonts w:ascii="Arial" w:hAnsi="Arial" w:cs="Arial"/>
+          <w:color w:val="000000"/>
+          <w:sz w:val="20"/>
+          <w:szCs w:val="20"/>
+        </w:rPr>
+        <w:t>%).</w:t>
       </w:r>
       <w:r>
         <w:rPr>
@@ -5909,7 +6047,26 @@
           <w:sz w:val="20"/>
           <w:szCs w:val="20"/>
         </w:rPr>
-        <w:t xml:space="preserve"> 1.95, 3.75; probability = XX%) and RLA (</w:t>
+        <w:t xml:space="preserve"> 1.95, 3.75; probability = </w:t>
+      </w:r>
+      <w:r>
+        <w:rPr>
+          <w:rFonts w:ascii="Arial" w:hAnsi="Arial" w:cs="Arial"/>
+          <w:color w:val="000000"/>
+          <w:sz w:val="20"/>
+          <w:szCs w:val="20"/>
+          <w:highlight w:val="yellow"/>
+        </w:rPr>
+        <w:t>XX</w:t>
+      </w:r>
+      <w:r>
+        <w:rPr>
+          <w:rFonts w:ascii="Arial" w:hAnsi="Arial" w:cs="Arial"/>
+          <w:color w:val="000000"/>
+          <w:sz w:val="20"/>
+          <w:szCs w:val="20"/>
+        </w:rPr>
+        <w:t>%) and RLA (</w:t>
       </w:r>
       <w:r>
         <w:rPr>
@@ -5947,7 +6104,26 @@
           <w:sz w:val="20"/>
           <w:szCs w:val="20"/>
         </w:rPr>
-        <w:t xml:space="preserve"> 1.97, 3.48; probability = XX%). A grade cohort in which 100% students received free lunch would </w:t>
+        <w:t xml:space="preserve"> 1.97, 3.48; probability = </w:t>
+      </w:r>
+      <w:r>
+        <w:rPr>
+          <w:rFonts w:ascii="Arial" w:hAnsi="Arial" w:cs="Arial"/>
+          <w:color w:val="000000"/>
+          <w:sz w:val="20"/>
+          <w:szCs w:val="20"/>
+          <w:highlight w:val="yellow"/>
+        </w:rPr>
+        <w:t>XX</w:t>
+      </w:r>
+      <w:r>
+        <w:rPr>
+          <w:rFonts w:ascii="Arial" w:hAnsi="Arial" w:cs="Arial"/>
+          <w:color w:val="000000"/>
+          <w:sz w:val="20"/>
+          <w:szCs w:val="20"/>
+        </w:rPr>
+        <w:t xml:space="preserve">%). A grade cohort in which 100% students received free lunch would </w:t>
       </w:r>
       <w:r>
         <w:rPr>
@@ -6058,7 +6234,7 @@
           <w:sz w:val="20"/>
           <w:szCs w:val="20"/>
         </w:rPr>
-        <w:t xml:space="preserve"> 0.09 grade levels above average in RLA (95% 95% </w:t>
+        <w:t xml:space="preserve"> 0.09 grade levels above average in RLA (95% </w:t>
       </w:r>
       <w:proofErr w:type="spellStart"/>
       <w:r>
@@ -6087,7 +6263,26 @@
           <w:sz w:val="20"/>
           <w:szCs w:val="20"/>
         </w:rPr>
-        <w:t>; probability = XX%</w:t>
+        <w:t xml:space="preserve">; probability = </w:t>
+      </w:r>
+      <w:r>
+        <w:rPr>
+          <w:rFonts w:ascii="Arial" w:hAnsi="Arial" w:cs="Arial"/>
+          <w:color w:val="000000"/>
+          <w:sz w:val="20"/>
+          <w:szCs w:val="20"/>
+          <w:highlight w:val="yellow"/>
+        </w:rPr>
+        <w:t>XX</w:t>
+      </w:r>
+      <w:r>
+        <w:rPr>
+          <w:rFonts w:ascii="Arial" w:hAnsi="Arial" w:cs="Arial"/>
+          <w:color w:val="000000"/>
+          <w:sz w:val="20"/>
+          <w:szCs w:val="20"/>
+        </w:rPr>
+        <w:t>%</w:t>
       </w:r>
       <w:r>
         <w:rPr>
@@ -6143,7 +6338,26 @@
           <w:sz w:val="20"/>
           <w:szCs w:val="20"/>
         </w:rPr>
-        <w:t xml:space="preserve"> -0.57, -0.63, -0.51; probability = XX%)</w:t>
+        <w:t xml:space="preserve"> -0.57, -0.63, -0.51; probability = </w:t>
+      </w:r>
+      <w:r>
+        <w:rPr>
+          <w:rFonts w:ascii="Arial" w:hAnsi="Arial" w:cs="Arial"/>
+          <w:color w:val="000000"/>
+          <w:sz w:val="20"/>
+          <w:szCs w:val="20"/>
+          <w:highlight w:val="yellow"/>
+        </w:rPr>
+        <w:t>XX</w:t>
+      </w:r>
+      <w:r>
+        <w:rPr>
+          <w:rFonts w:ascii="Arial" w:hAnsi="Arial" w:cs="Arial"/>
+          <w:color w:val="000000"/>
+          <w:sz w:val="20"/>
+          <w:szCs w:val="20"/>
+        </w:rPr>
+        <w:t>%)</w:t>
       </w:r>
       <w:r>
         <w:rPr>
@@ -6268,7 +6482,26 @@
           <w:sz w:val="20"/>
           <w:szCs w:val="20"/>
         </w:rPr>
-        <w:t xml:space="preserve"> -1.11, -0.54; probability = XX%)</w:t>
+        <w:t xml:space="preserve"> -1.11, -0.54; probability = </w:t>
+      </w:r>
+      <w:r>
+        <w:rPr>
+          <w:rFonts w:ascii="Arial" w:hAnsi="Arial" w:cs="Arial"/>
+          <w:color w:val="000000"/>
+          <w:sz w:val="20"/>
+          <w:szCs w:val="20"/>
+          <w:highlight w:val="yellow"/>
+        </w:rPr>
+        <w:t>XX</w:t>
+      </w:r>
+      <w:r>
+        <w:rPr>
+          <w:rFonts w:ascii="Arial" w:hAnsi="Arial" w:cs="Arial"/>
+          <w:color w:val="000000"/>
+          <w:sz w:val="20"/>
+          <w:szCs w:val="20"/>
+        </w:rPr>
+        <w:t>%)</w:t>
       </w:r>
       <w:r>
         <w:rPr>
@@ -6360,7 +6593,26 @@
           <w:sz w:val="20"/>
           <w:szCs w:val="20"/>
         </w:rPr>
-        <w:t xml:space="preserve"> 0.13, 1.07; probability = XX%), but worse in RLA (</w:t>
+        <w:t xml:space="preserve"> 0.13, 1.07; probability = </w:t>
+      </w:r>
+      <w:r>
+        <w:rPr>
+          <w:rFonts w:ascii="Arial" w:hAnsi="Arial" w:cs="Arial"/>
+          <w:color w:val="000000"/>
+          <w:sz w:val="20"/>
+          <w:szCs w:val="20"/>
+          <w:highlight w:val="yellow"/>
+        </w:rPr>
+        <w:t>XX</w:t>
+      </w:r>
+      <w:r>
+        <w:rPr>
+          <w:rFonts w:ascii="Arial" w:hAnsi="Arial" w:cs="Arial"/>
+          <w:color w:val="000000"/>
+          <w:sz w:val="20"/>
+          <w:szCs w:val="20"/>
+        </w:rPr>
+        <w:t>%), but worse in RLA (</w:t>
       </w:r>
       <w:r>
         <w:rPr>
@@ -6398,7 +6650,26 @@
           <w:sz w:val="20"/>
           <w:szCs w:val="20"/>
         </w:rPr>
-        <w:t xml:space="preserve"> -1.45, -0.68; probability = XX%). </w:t>
+        <w:t xml:space="preserve"> -1.45, -0.68; probability = </w:t>
+      </w:r>
+      <w:r>
+        <w:rPr>
+          <w:rFonts w:ascii="Arial" w:hAnsi="Arial" w:cs="Arial"/>
+          <w:color w:val="000000"/>
+          <w:sz w:val="20"/>
+          <w:szCs w:val="20"/>
+          <w:highlight w:val="yellow"/>
+        </w:rPr>
+        <w:t>XX</w:t>
+      </w:r>
+      <w:r>
+        <w:rPr>
+          <w:rFonts w:ascii="Arial" w:hAnsi="Arial" w:cs="Arial"/>
+          <w:color w:val="000000"/>
+          <w:sz w:val="20"/>
+          <w:szCs w:val="20"/>
+        </w:rPr>
+        <w:t xml:space="preserve">%). </w:t>
       </w:r>
       <w:r>
         <w:rPr>
@@ -6445,7 +6716,26 @@
           <w:sz w:val="20"/>
           <w:szCs w:val="20"/>
         </w:rPr>
-        <w:t xml:space="preserve"> 1.72, 2.39; probability = XX%) and RLA (</w:t>
+        <w:t xml:space="preserve"> 1.72, 2.39; probability = </w:t>
+      </w:r>
+      <w:r>
+        <w:rPr>
+          <w:rFonts w:ascii="Arial" w:hAnsi="Arial" w:cs="Arial"/>
+          <w:color w:val="000000"/>
+          <w:sz w:val="20"/>
+          <w:szCs w:val="20"/>
+          <w:highlight w:val="yellow"/>
+        </w:rPr>
+        <w:t>XX</w:t>
+      </w:r>
+      <w:r>
+        <w:rPr>
+          <w:rFonts w:ascii="Arial" w:hAnsi="Arial" w:cs="Arial"/>
+          <w:color w:val="000000"/>
+          <w:sz w:val="20"/>
+          <w:szCs w:val="20"/>
+        </w:rPr>
+        <w:t>%) and RLA (</w:t>
       </w:r>
       <w:r>
         <w:rPr>
@@ -6483,7 +6773,26 @@
           <w:sz w:val="20"/>
           <w:szCs w:val="20"/>
         </w:rPr>
-        <w:t xml:space="preserve"> 1.46, 2.01; probability = XX%). In addition, counties with greater shared of urban schools (</w:t>
+        <w:t xml:space="preserve"> 1.46, 2.01; probability = </w:t>
+      </w:r>
+      <w:r>
+        <w:rPr>
+          <w:rFonts w:ascii="Arial" w:hAnsi="Arial" w:cs="Arial"/>
+          <w:color w:val="000000"/>
+          <w:sz w:val="20"/>
+          <w:szCs w:val="20"/>
+          <w:highlight w:val="yellow"/>
+        </w:rPr>
+        <w:t>XX</w:t>
+      </w:r>
+      <w:r>
+        <w:rPr>
+          <w:rFonts w:ascii="Arial" w:hAnsi="Arial" w:cs="Arial"/>
+          <w:color w:val="000000"/>
+          <w:sz w:val="20"/>
+          <w:szCs w:val="20"/>
+        </w:rPr>
+        <w:t>%). In addition, counties with greater shared of urban schools (</w:t>
       </w:r>
       <w:r>
         <w:rPr>
@@ -6521,7 +6830,26 @@
           <w:sz w:val="20"/>
           <w:szCs w:val="20"/>
         </w:rPr>
-        <w:t xml:space="preserve"> 0.07, 0.33; probability = XX%) and special education students (</w:t>
+        <w:t xml:space="preserve"> 0.07, 0.33; probability = </w:t>
+      </w:r>
+      <w:r>
+        <w:rPr>
+          <w:rFonts w:ascii="Arial" w:hAnsi="Arial" w:cs="Arial"/>
+          <w:color w:val="000000"/>
+          <w:sz w:val="20"/>
+          <w:szCs w:val="20"/>
+          <w:highlight w:val="yellow"/>
+        </w:rPr>
+        <w:t>XX</w:t>
+      </w:r>
+      <w:r>
+        <w:rPr>
+          <w:rFonts w:ascii="Arial" w:hAnsi="Arial" w:cs="Arial"/>
+          <w:color w:val="000000"/>
+          <w:sz w:val="20"/>
+          <w:szCs w:val="20"/>
+        </w:rPr>
+        <w:t>%) and special education students (</w:t>
       </w:r>
       <w:r>
         <w:rPr>
@@ -6559,7 +6887,26 @@
           <w:sz w:val="20"/>
           <w:szCs w:val="20"/>
         </w:rPr>
-        <w:t xml:space="preserve"> 0.59, 1.16; probability = XX%) tended to perform better than average in RLA (Figures 2 and 3</w:t>
+        <w:t xml:space="preserve"> 0.59, 1.16; probability = </w:t>
+      </w:r>
+      <w:r>
+        <w:rPr>
+          <w:rFonts w:ascii="Arial" w:hAnsi="Arial" w:cs="Arial"/>
+          <w:color w:val="000000"/>
+          <w:sz w:val="20"/>
+          <w:szCs w:val="20"/>
+          <w:highlight w:val="yellow"/>
+        </w:rPr>
+        <w:t>XX</w:t>
+      </w:r>
+      <w:r>
+        <w:rPr>
+          <w:rFonts w:ascii="Arial" w:hAnsi="Arial" w:cs="Arial"/>
+          <w:color w:val="000000"/>
+          <w:sz w:val="20"/>
+          <w:szCs w:val="20"/>
+        </w:rPr>
+        <w:t>%) tended to perform better than average in RLA (Figures 2 and 3</w:t>
       </w:r>
       <w:r>
         <w:rPr>
@@ -6754,7 +7101,26 @@
           <w:sz w:val="20"/>
           <w:szCs w:val="20"/>
         </w:rPr>
-        <w:t>; probability = XX%</w:t>
+        <w:t xml:space="preserve">; probability = </w:t>
+      </w:r>
+      <w:r>
+        <w:rPr>
+          <w:rFonts w:ascii="Arial" w:hAnsi="Arial" w:cs="Arial"/>
+          <w:color w:val="000000"/>
+          <w:sz w:val="20"/>
+          <w:szCs w:val="20"/>
+          <w:highlight w:val="yellow"/>
+        </w:rPr>
+        <w:t>XX</w:t>
+      </w:r>
+      <w:r>
+        <w:rPr>
+          <w:rFonts w:ascii="Arial" w:hAnsi="Arial" w:cs="Arial"/>
+          <w:color w:val="000000"/>
+          <w:sz w:val="20"/>
+          <w:szCs w:val="20"/>
+        </w:rPr>
+        <w:t>%</w:t>
       </w:r>
       <w:r>
         <w:rPr>
@@ -6828,7 +7194,26 @@
           <w:sz w:val="20"/>
           <w:szCs w:val="20"/>
         </w:rPr>
-        <w:t xml:space="preserve"> -0.26, -0.04; probability = XX%). On the other hand, counties exposed to hurricane-force tropical cyclones performed better in Math than non-exposed counties in Florida (</w:t>
+        <w:t xml:space="preserve"> -0.26, -0.04; probability = </w:t>
+      </w:r>
+      <w:r>
+        <w:rPr>
+          <w:rFonts w:ascii="Arial" w:hAnsi="Arial" w:cs="Arial"/>
+          <w:color w:val="000000"/>
+          <w:sz w:val="20"/>
+          <w:szCs w:val="20"/>
+          <w:highlight w:val="yellow"/>
+        </w:rPr>
+        <w:t>XX</w:t>
+      </w:r>
+      <w:r>
+        <w:rPr>
+          <w:rFonts w:ascii="Arial" w:hAnsi="Arial" w:cs="Arial"/>
+          <w:color w:val="000000"/>
+          <w:sz w:val="20"/>
+          <w:szCs w:val="20"/>
+        </w:rPr>
+        <w:t>%). On the other hand, counties exposed to hurricane-force tropical cyclones performed better in Math than non-exposed counties in Florida (</w:t>
       </w:r>
       <w:r>
         <w:rPr>
@@ -6866,7 +7251,26 @@
           <w:sz w:val="20"/>
           <w:szCs w:val="20"/>
         </w:rPr>
-        <w:t xml:space="preserve"> 0.11, 0.27; probability = XX%) (Figure 2</w:t>
+        <w:t xml:space="preserve"> 0.11, 0.27; probability = </w:t>
+      </w:r>
+      <w:r>
+        <w:rPr>
+          <w:rFonts w:ascii="Arial" w:hAnsi="Arial" w:cs="Arial"/>
+          <w:color w:val="000000"/>
+          <w:sz w:val="20"/>
+          <w:szCs w:val="20"/>
+          <w:highlight w:val="yellow"/>
+        </w:rPr>
+        <w:t>XX</w:t>
+      </w:r>
+      <w:r>
+        <w:rPr>
+          <w:rFonts w:ascii="Arial" w:hAnsi="Arial" w:cs="Arial"/>
+          <w:color w:val="000000"/>
+          <w:sz w:val="20"/>
+          <w:szCs w:val="20"/>
+        </w:rPr>
+        <w:t>%) (Figure 2</w:t>
       </w:r>
       <w:r>
         <w:rPr>
@@ -7092,7 +7496,44 @@
           <w:sz w:val="20"/>
           <w:szCs w:val="20"/>
         </w:rPr>
-        <w:t>-0.04, 0.04)</w:t>
+        <w:t>-0.04, 0.04</w:t>
+      </w:r>
+      <w:r>
+        <w:rPr>
+          <w:rFonts w:ascii="Arial" w:hAnsi="Arial" w:cs="Arial"/>
+          <w:color w:val="000000"/>
+          <w:sz w:val="20"/>
+          <w:szCs w:val="20"/>
+        </w:rPr>
+        <w:t xml:space="preserve">; probability = </w:t>
+      </w:r>
+      <w:r>
+        <w:rPr>
+          <w:rFonts w:ascii="Arial" w:hAnsi="Arial" w:cs="Arial"/>
+          <w:color w:val="000000"/>
+          <w:sz w:val="20"/>
+          <w:szCs w:val="20"/>
+          <w:highlight w:val="yellow"/>
+        </w:rPr>
+        <w:t>XX</w:t>
+      </w:r>
+      <w:r>
+        <w:rPr>
+          <w:rFonts w:ascii="Arial" w:hAnsi="Arial" w:cs="Arial"/>
+          <w:color w:val="000000"/>
+          <w:sz w:val="20"/>
+          <w:szCs w:val="20"/>
+        </w:rPr>
+        <w:t>%</w:t>
+      </w:r>
+      <w:r>
+        <w:rPr>
+          <w:rFonts w:ascii="Arial" w:hAnsi="Arial" w:cs="Arial"/>
+          <w:color w:val="000000"/>
+          <w:sz w:val="20"/>
+          <w:szCs w:val="20"/>
+        </w:rPr>
+        <w:t>)</w:t>
       </w:r>
       <w:r>
         <w:rPr>
@@ -7157,7 +7598,26 @@
           <w:sz w:val="20"/>
           <w:szCs w:val="20"/>
         </w:rPr>
-        <w:t>; probability = XX%</w:t>
+        <w:t xml:space="preserve">; probability = </w:t>
+      </w:r>
+      <w:r>
+        <w:rPr>
+          <w:rFonts w:ascii="Arial" w:hAnsi="Arial" w:cs="Arial"/>
+          <w:color w:val="000000"/>
+          <w:sz w:val="20"/>
+          <w:szCs w:val="20"/>
+          <w:highlight w:val="yellow"/>
+        </w:rPr>
+        <w:t>XX</w:t>
+      </w:r>
+      <w:r>
+        <w:rPr>
+          <w:rFonts w:ascii="Arial" w:hAnsi="Arial" w:cs="Arial"/>
+          <w:color w:val="000000"/>
+          <w:sz w:val="20"/>
+          <w:szCs w:val="20"/>
+        </w:rPr>
+        <w:t>%</w:t>
       </w:r>
       <w:r>
         <w:rPr>
@@ -11455,15 +11915,6 @@
         </w:rPr>
         <w:t>s</w:t>
       </w:r>
-      <w:r>
-        <w:rPr>
-          <w:rFonts w:ascii="Arial" w:hAnsi="Arial" w:cs="Arial"/>
-          <w:color w:val="000000"/>
-          <w:sz w:val="20"/>
-          <w:szCs w:val="20"/>
-        </w:rPr>
-        <w:t xml:space="preserve"> +</w:t>
-      </w:r>
       <w:proofErr w:type="spellEnd"/>
       <w:r>
         <w:rPr>
@@ -11472,7 +11923,7 @@
           <w:sz w:val="20"/>
           <w:szCs w:val="20"/>
         </w:rPr>
-        <w:t xml:space="preserve"> </w:t>
+        <w:t xml:space="preserve"> + </w:t>
       </w:r>
       <w:r>
         <w:rPr>
@@ -11687,6 +12138,26 @@
           <w:sz w:val="20"/>
           <w:szCs w:val="20"/>
         </w:rPr>
+        <w:t xml:space="preserve">s </w:t>
+      </w:r>
+      <w:r>
+        <w:rPr>
+          <w:rFonts w:ascii="Arial" w:hAnsi="Arial" w:cs="Arial"/>
+          <w:color w:val="000000"/>
+          <w:sz w:val="20"/>
+          <w:szCs w:val="20"/>
+        </w:rPr>
+        <w:t xml:space="preserve">was the state, </w:t>
+      </w:r>
+      <w:r>
+        <w:rPr>
+          <w:rFonts w:ascii="Arial" w:hAnsi="Arial" w:cs="Arial"/>
+          <w:i/>
+          <w:iCs/>
+          <w:color w:val="000000"/>
+          <w:sz w:val="20"/>
+          <w:szCs w:val="20"/>
+        </w:rPr>
         <w:t>t</w:t>
       </w:r>
       <w:r>
@@ -12234,7 +12705,16 @@
           <w:sz w:val="20"/>
           <w:szCs w:val="20"/>
         </w:rPr>
-        <w:t>N(</w:t>
+        <w:t>N</w:t>
+      </w:r>
+      <w:r>
+        <w:rPr>
+          <w:rFonts w:ascii="Arial" w:hAnsi="Arial" w:cs="Arial"/>
+          <w:color w:val="000000"/>
+          <w:sz w:val="20"/>
+          <w:szCs w:val="20"/>
+        </w:rPr>
+        <w:t>(</w:t>
       </w:r>
       <w:proofErr w:type="gramEnd"/>
       <w:r>
@@ -12253,7 +12733,110 @@
           <w:sz w:val="20"/>
           <w:szCs w:val="20"/>
         </w:rPr>
-        <w:t xml:space="preserve"> [[[Priors from JAMA for random effects]]]</w:t>
+        <w:t xml:space="preserve"> </w:t>
+      </w:r>
+      <w:r>
+        <w:rPr>
+          <w:rFonts w:ascii="Arial" w:hAnsi="Arial" w:cs="Arial"/>
+          <w:color w:val="000000"/>
+          <w:sz w:val="20"/>
+          <w:szCs w:val="20"/>
+        </w:rPr>
+        <w:t xml:space="preserve">Random effects were assigned </w:t>
+      </w:r>
+      <w:proofErr w:type="spellStart"/>
+      <w:proofErr w:type="gramStart"/>
+      <w:r>
+        <w:rPr>
+          <w:rFonts w:ascii="Arial" w:hAnsi="Arial" w:cs="Arial"/>
+          <w:color w:val="000000"/>
+          <w:sz w:val="20"/>
+          <w:szCs w:val="20"/>
+        </w:rPr>
+        <w:t>logGamma</w:t>
+      </w:r>
+      <w:proofErr w:type="spellEnd"/>
+      <w:r>
+        <w:rPr>
+          <w:rFonts w:ascii="Arial" w:hAnsi="Arial" w:cs="Arial"/>
+          <w:color w:val="000000"/>
+          <w:sz w:val="20"/>
+          <w:szCs w:val="20"/>
+        </w:rPr>
+        <w:t>(</w:t>
+      </w:r>
+      <w:proofErr w:type="gramEnd"/>
+      <w:r>
+        <w:rPr>
+          <w:rFonts w:ascii="Arial" w:hAnsi="Arial" w:cs="Arial"/>
+          <w:color w:val="000000"/>
+          <w:sz w:val="20"/>
+          <w:szCs w:val="20"/>
+        </w:rPr>
+        <w:sym w:font="Symbol" w:char="F071"/>
+      </w:r>
+      <w:r>
+        <w:rPr>
+          <w:rFonts w:ascii="Arial" w:hAnsi="Arial" w:cs="Arial"/>
+          <w:color w:val="000000"/>
+          <w:sz w:val="20"/>
+          <w:szCs w:val="20"/>
+        </w:rPr>
+        <w:t>,</w:t>
+      </w:r>
+      <w:r>
+        <w:rPr>
+          <w:rFonts w:ascii="Arial" w:hAnsi="Arial" w:cs="Arial"/>
+          <w:color w:val="000000"/>
+          <w:sz w:val="20"/>
+          <w:szCs w:val="20"/>
+        </w:rPr>
+        <w:sym w:font="Symbol" w:char="F064"/>
+      </w:r>
+      <w:r>
+        <w:rPr>
+          <w:rFonts w:ascii="Arial" w:hAnsi="Arial" w:cs="Arial"/>
+          <w:color w:val="000000"/>
+          <w:sz w:val="20"/>
+          <w:szCs w:val="20"/>
+        </w:rPr>
+        <w:t xml:space="preserve">) priors with shape </w:t>
+      </w:r>
+      <w:r>
+        <w:rPr>
+          <w:rFonts w:ascii="Arial" w:hAnsi="Arial" w:cs="Arial"/>
+          <w:color w:val="000000"/>
+          <w:sz w:val="20"/>
+          <w:szCs w:val="20"/>
+        </w:rPr>
+        <w:sym w:font="Symbol" w:char="F071"/>
+      </w:r>
+      <w:r>
+        <w:rPr>
+          <w:rFonts w:ascii="Arial" w:hAnsi="Arial" w:cs="Arial"/>
+          <w:color w:val="000000"/>
+          <w:sz w:val="20"/>
+          <w:szCs w:val="20"/>
+        </w:rPr>
+        <w:t xml:space="preserve"> and rate </w:t>
+      </w:r>
+      <w:r>
+        <w:rPr>
+          <w:rFonts w:ascii="Arial" w:hAnsi="Arial" w:cs="Arial"/>
+          <w:color w:val="000000"/>
+          <w:sz w:val="20"/>
+          <w:szCs w:val="20"/>
+        </w:rPr>
+        <w:sym w:font="Symbol" w:char="F064"/>
+      </w:r>
+      <w:r>
+        <w:rPr>
+          <w:rFonts w:ascii="Arial" w:hAnsi="Arial" w:cs="Arial"/>
+          <w:color w:val="000000"/>
+          <w:sz w:val="20"/>
+          <w:szCs w:val="20"/>
+        </w:rPr>
+        <w:t xml:space="preserve"> = 0.001.</w:t>
       </w:r>
     </w:p>
     <w:p>
@@ -15668,15 +16251,15 @@
         <mc:AlternateContent>
           <mc:Choice Requires="wps">
             <w:drawing>
-              <wp:anchor distT="0" distB="0" distL="114300" distR="114300" simplePos="0" relativeHeight="251664384" behindDoc="0" locked="0" layoutInCell="1" allowOverlap="1" wp14:anchorId="48A219BC" wp14:editId="2E2A304E">
+              <wp:anchor distT="0" distB="0" distL="114300" distR="114300" simplePos="0" relativeHeight="251664384" behindDoc="0" locked="0" layoutInCell="1" allowOverlap="1" wp14:anchorId="48A219BC" wp14:editId="26925A6B">
                 <wp:simplePos x="0" y="0"/>
                 <wp:positionH relativeFrom="column">
-                  <wp:posOffset>5689872</wp:posOffset>
+                  <wp:posOffset>5806166</wp:posOffset>
                 </wp:positionH>
                 <wp:positionV relativeFrom="paragraph">
-                  <wp:posOffset>-287383</wp:posOffset>
+                  <wp:posOffset>-277512</wp:posOffset>
                 </wp:positionV>
-                <wp:extent cx="287383" cy="261257"/>
+                <wp:extent cx="287020" cy="260985"/>
                 <wp:effectExtent l="0" t="0" r="17780" b="18415"/>
                 <wp:wrapNone/>
                 <wp:docPr id="251011687" name="Text Box 2"/>
@@ -15688,7 +16271,7 @@
                       <wps:spPr>
                         <a:xfrm>
                           <a:off x="0" y="0"/>
-                          <a:ext cx="287383" cy="261257"/>
+                          <a:ext cx="287020" cy="260985"/>
                         </a:xfrm>
                         <a:prstGeom prst="rect">
                           <a:avLst/>
@@ -15706,6 +16289,7 @@
                         <w:txbxContent>
                           <w:p>
                             <w:pPr>
+                              <w:jc w:val="center"/>
                               <w:rPr>
                                 <w:rFonts w:ascii="Arial" w:hAnsi="Arial" w:cs="Arial"/>
                               </w:rPr>
@@ -15731,6 +16315,9 @@
                 <wp14:sizeRelH relativeFrom="margin">
                   <wp14:pctWidth>0</wp14:pctWidth>
                 </wp14:sizeRelH>
+                <wp14:sizeRelV relativeFrom="margin">
+                  <wp14:pctHeight>0</wp14:pctHeight>
+                </wp14:sizeRelV>
               </wp:anchor>
             </w:drawing>
           </mc:Choice>
@@ -15740,11 +16327,12 @@
                 <v:stroke joinstyle="miter"/>
                 <v:path gradientshapeok="t" o:connecttype="rect"/>
               </v:shapetype>
-              <v:shape id="Text Box 2" o:spid="_x0000_s1026" type="#_x0000_t202" style="position:absolute;margin-left:448pt;margin-top:-22.65pt;width:22.65pt;height:20.55pt;z-index:251664384;visibility:visible;mso-wrap-style:square;mso-width-percent:0;mso-wrap-distance-left:9pt;mso-wrap-distance-top:0;mso-wrap-distance-right:9pt;mso-wrap-distance-bottom:0;mso-position-horizontal:absolute;mso-position-horizontal-relative:text;mso-position-vertical:absolute;mso-position-vertical-relative:text;mso-width-percent:0;mso-width-relative:margin;v-text-anchor:top" o:gfxdata="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" fillcolor="white [3201]" strokeweight=".5pt">
+              <v:shape id="Text Box 2" o:spid="_x0000_s1026" type="#_x0000_t202" style="position:absolute;margin-left:457.2pt;margin-top:-21.85pt;width:22.6pt;height:20.55pt;z-index:251664384;visibility:visible;mso-wrap-style:square;mso-width-percent:0;mso-height-percent:0;mso-wrap-distance-left:9pt;mso-wrap-distance-top:0;mso-wrap-distance-right:9pt;mso-wrap-distance-bottom:0;mso-position-horizontal:absolute;mso-position-horizontal-relative:text;mso-position-vertical:absolute;mso-position-vertical-relative:text;mso-width-percent:0;mso-height-percent:0;mso-width-relative:margin;mso-height-relative:margin;v-text-anchor:top" o:gfxdata="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" fillcolor="white [3201]" strokeweight=".5pt">
                 <v:textbox>
                   <w:txbxContent>
                     <w:p>
                       <w:pPr>
+                        <w:jc w:val="center"/>
                         <w:rPr>
                           <w:rFonts w:ascii="Arial" w:hAnsi="Arial" w:cs="Arial"/>
                         </w:rPr>
@@ -15774,13 +16362,13 @@
         <mc:AlternateContent>
           <mc:Choice Requires="wps">
             <w:drawing>
-              <wp:anchor distT="0" distB="0" distL="114300" distR="114300" simplePos="0" relativeHeight="251662336" behindDoc="0" locked="0" layoutInCell="1" allowOverlap="1" wp14:anchorId="4F225030" wp14:editId="702AFFBB">
+              <wp:anchor distT="0" distB="0" distL="114300" distR="114300" simplePos="0" relativeHeight="251662336" behindDoc="0" locked="0" layoutInCell="1" allowOverlap="1" wp14:anchorId="4F225030" wp14:editId="176B856B">
                 <wp:simplePos x="0" y="0"/>
                 <wp:positionH relativeFrom="column">
-                  <wp:posOffset>1872433</wp:posOffset>
+                  <wp:posOffset>2267396</wp:posOffset>
                 </wp:positionH>
                 <wp:positionV relativeFrom="paragraph">
-                  <wp:posOffset>-289015</wp:posOffset>
+                  <wp:posOffset>-288925</wp:posOffset>
                 </wp:positionV>
                 <wp:extent cx="287383" cy="261257"/>
                 <wp:effectExtent l="0" t="0" r="17780" b="18415"/>
@@ -15812,6 +16400,7 @@
                         <w:txbxContent>
                           <w:p>
                             <w:pPr>
+                              <w:jc w:val="center"/>
                               <w:rPr>
                                 <w:rFonts w:ascii="Arial" w:hAnsi="Arial" w:cs="Arial"/>
                               </w:rPr>
@@ -15842,11 +16431,12 @@
           </mc:Choice>
           <mc:Fallback>
             <w:pict>
-              <v:shape w14:anchorId="4F225030" id="_x0000_s1027" type="#_x0000_t202" style="position:absolute;margin-left:147.45pt;margin-top:-22.75pt;width:22.65pt;height:20.55pt;z-index:251662336;visibility:visible;mso-wrap-style:square;mso-width-percent:0;mso-wrap-distance-left:9pt;mso-wrap-distance-top:0;mso-wrap-distance-right:9pt;mso-wrap-distance-bottom:0;mso-position-horizontal:absolute;mso-position-horizontal-relative:text;mso-position-vertical:absolute;mso-position-vertical-relative:text;mso-width-percent:0;mso-width-relative:margin;v-text-anchor:top" o:gfxdata="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" fillcolor="white [3201]" strokeweight=".5pt">
+              <v:shape w14:anchorId="4F225030" id="_x0000_s1027" type="#_x0000_t202" style="position:absolute;margin-left:178.55pt;margin-top:-22.75pt;width:22.65pt;height:20.55pt;z-index:251662336;visibility:visible;mso-wrap-style:square;mso-width-percent:0;mso-wrap-distance-left:9pt;mso-wrap-distance-top:0;mso-wrap-distance-right:9pt;mso-wrap-distance-bottom:0;mso-position-horizontal:absolute;mso-position-horizontal-relative:text;mso-position-vertical:absolute;mso-position-vertical-relative:text;mso-width-percent:0;mso-width-relative:margin;v-text-anchor:top" o:gfxdata="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" fillcolor="white [3201]" strokeweight=".5pt">
                 <v:textbox>
                   <w:txbxContent>
                     <w:p>
                       <w:pPr>
+                        <w:jc w:val="center"/>
                         <w:rPr>
                           <w:rFonts w:ascii="Arial" w:hAnsi="Arial" w:cs="Arial"/>
                         </w:rPr>
@@ -15869,18 +16459,17 @@
         <w:rPr>
           <w:rFonts w:ascii="Arial" w:hAnsi="Arial" w:cs="Arial"/>
           <w:noProof/>
-          <w:color w:val="000000"/>
           <w:sz w:val="20"/>
           <w:szCs w:val="20"/>
         </w:rPr>
         <w:drawing>
-          <wp:inline distT="0" distB="0" distL="0" distR="0" wp14:anchorId="71C04E09" wp14:editId="6AE74064">
-            <wp:extent cx="4119343" cy="4119343"/>
-            <wp:effectExtent l="0" t="0" r="0" b="0"/>
-            <wp:docPr id="16" name="Picture 15">
+          <wp:inline distT="0" distB="0" distL="0" distR="0" wp14:anchorId="1D2B6359" wp14:editId="25D3BAF9">
+            <wp:extent cx="3830595" cy="3830595"/>
+            <wp:effectExtent l="0" t="0" r="5080" b="5080"/>
+            <wp:docPr id="8" name="Picture 7">
               <a:extLst xmlns:a="http://schemas.openxmlformats.org/drawingml/2006/main">
                 <a:ext uri="{FF2B5EF4-FFF2-40B4-BE49-F238E27FC236}">
-                  <a16:creationId xmlns:a16="http://schemas.microsoft.com/office/drawing/2014/main" id="{72157B37-230A-6E06-CD53-1829A5F56109}"/>
+                  <a16:creationId xmlns:a16="http://schemas.microsoft.com/office/drawing/2014/main" id="{A346D119-A355-49D5-9C25-8E8809BCBCA1}"/>
                 </a:ext>
               </a:extLst>
             </wp:docPr>
@@ -15891,10 +16480,10 @@
               <a:graphicData uri="http://schemas.openxmlformats.org/drawingml/2006/picture">
                 <pic:pic xmlns:pic="http://schemas.openxmlformats.org/drawingml/2006/picture">
                   <pic:nvPicPr>
-                    <pic:cNvPr id="16" name="Picture 15">
+                    <pic:cNvPr id="8" name="Picture 7">
                       <a:extLst>
                         <a:ext uri="{FF2B5EF4-FFF2-40B4-BE49-F238E27FC236}">
-                          <a16:creationId xmlns:a16="http://schemas.microsoft.com/office/drawing/2014/main" id="{72157B37-230A-6E06-CD53-1829A5F56109}"/>
+                          <a16:creationId xmlns:a16="http://schemas.microsoft.com/office/drawing/2014/main" id="{A346D119-A355-49D5-9C25-8E8809BCBCA1}"/>
                         </a:ext>
                       </a:extLst>
                     </pic:cNvPr>
@@ -15911,7 +16500,7 @@
                   <pic:spPr>
                     <a:xfrm>
                       <a:off x="0" y="0"/>
-                      <a:ext cx="4127941" cy="4127941"/>
+                      <a:ext cx="3868607" cy="3868607"/>
                     </a:xfrm>
                     <a:prstGeom prst="rect">
                       <a:avLst/>
@@ -15927,26 +16516,17 @@
         <w:rPr>
           <w:rFonts w:ascii="Arial" w:hAnsi="Arial" w:cs="Arial"/>
           <w:noProof/>
-          <w:color w:val="000000"/>
           <w:sz w:val="20"/>
           <w:szCs w:val="20"/>
         </w:rPr>
         <w:drawing>
-          <wp:anchor distT="0" distB="0" distL="114300" distR="114300" simplePos="0" relativeHeight="251661312" behindDoc="0" locked="0" layoutInCell="1" allowOverlap="1" wp14:anchorId="1205ABAD" wp14:editId="3D3DDB32">
-            <wp:simplePos x="0" y="0"/>
-            <wp:positionH relativeFrom="column">
-              <wp:posOffset>-663191</wp:posOffset>
-            </wp:positionH>
-            <wp:positionV relativeFrom="paragraph">
-              <wp:posOffset>0</wp:posOffset>
-            </wp:positionV>
-            <wp:extent cx="4270549" cy="4270549"/>
+          <wp:inline distT="0" distB="0" distL="0" distR="0" wp14:anchorId="6DEDFD12" wp14:editId="0502EBB7">
+            <wp:extent cx="3797644" cy="3797644"/>
             <wp:effectExtent l="0" t="0" r="0" b="0"/>
-            <wp:wrapSquare wrapText="bothSides"/>
-            <wp:docPr id="12" name="Picture 11">
+            <wp:docPr id="10" name="Picture 9">
               <a:extLst xmlns:a="http://schemas.openxmlformats.org/drawingml/2006/main">
                 <a:ext uri="{FF2B5EF4-FFF2-40B4-BE49-F238E27FC236}">
-                  <a16:creationId xmlns:a16="http://schemas.microsoft.com/office/drawing/2014/main" id="{AB826E12-3F16-6304-BAE4-913343CB68A1}"/>
+                  <a16:creationId xmlns:a16="http://schemas.microsoft.com/office/drawing/2014/main" id="{E567C2D2-205D-EB35-3A03-E6D4567AD3D8}"/>
                 </a:ext>
               </a:extLst>
             </wp:docPr>
@@ -15957,10 +16537,10 @@
               <a:graphicData uri="http://schemas.openxmlformats.org/drawingml/2006/picture">
                 <pic:pic xmlns:pic="http://schemas.openxmlformats.org/drawingml/2006/picture">
                   <pic:nvPicPr>
-                    <pic:cNvPr id="12" name="Picture 11">
+                    <pic:cNvPr id="10" name="Picture 9">
                       <a:extLst>
                         <a:ext uri="{FF2B5EF4-FFF2-40B4-BE49-F238E27FC236}">
-                          <a16:creationId xmlns:a16="http://schemas.microsoft.com/office/drawing/2014/main" id="{AB826E12-3F16-6304-BAE4-913343CB68A1}"/>
+                          <a16:creationId xmlns:a16="http://schemas.microsoft.com/office/drawing/2014/main" id="{E567C2D2-205D-EB35-3A03-E6D4567AD3D8}"/>
                         </a:ext>
                       </a:extLst>
                     </pic:cNvPr>
@@ -15969,13 +16549,7 @@
                     </pic:cNvPicPr>
                   </pic:nvPicPr>
                   <pic:blipFill>
-                    <a:blip r:embed="rId17">
-                      <a:extLst>
-                        <a:ext uri="{28A0092B-C50C-407E-A947-70E740481C1C}">
-                          <a14:useLocalDpi xmlns:a14="http://schemas.microsoft.com/office/drawing/2010/main" val="0"/>
-                        </a:ext>
-                      </a:extLst>
-                    </a:blip>
+                    <a:blip r:embed="rId17"/>
                     <a:stretch>
                       <a:fillRect/>
                     </a:stretch>
@@ -15983,7 +16557,7 @@
                   <pic:spPr>
                     <a:xfrm>
                       <a:off x="0" y="0"/>
-                      <a:ext cx="4270549" cy="4270549"/>
+                      <a:ext cx="3804929" cy="3804929"/>
                     </a:xfrm>
                     <a:prstGeom prst="rect">
                       <a:avLst/>
@@ -15992,7 +16566,7 @@
                 </pic:pic>
               </a:graphicData>
             </a:graphic>
-          </wp:anchor>
+          </wp:inline>
         </w:drawing>
       </w:r>
     </w:p>
@@ -24696,7 +25270,7 @@
 
 <file path=word/comments.xml><?xml version="1.0" encoding="utf-8"?>
 <w:comments xmlns:wpc="http://schemas.microsoft.com/office/word/2010/wordprocessingCanvas" xmlns:cx="http://schemas.microsoft.com/office/drawing/2014/chartex" xmlns:cx1="http://schemas.microsoft.com/office/drawing/2015/9/8/chartex" xmlns:cx2="http://schemas.microsoft.com/office/drawing/2015/10/21/chartex" xmlns:cx3="http://schemas.microsoft.com/office/drawing/2016/5/9/chartex" xmlns:cx4="http://schemas.microsoft.com/office/drawing/2016/5/10/chartex" xmlns:cx5="http://schemas.microsoft.com/office/drawing/2016/5/11/chartex" xmlns:cx6="http://schemas.microsoft.com/office/drawing/2016/5/12/chartex" xmlns:cx7="http://schemas.microsoft.com/office/drawing/2016/5/13/chartex" xmlns:cx8="http://schemas.microsoft.com/office/drawing/2016/5/14/chartex" xmlns:mc="http://schemas.openxmlformats.org/markup-compatibility/2006" xmlns:aink="http://schemas.microsoft.com/office/drawing/2016/ink" xmlns:am3d="http://schemas.microsoft.com/office/drawing/2017/model3d" xmlns:o="urn:schemas-microsoft-com:office:office" xmlns:oel="http://schemas.microsoft.com/office/2019/extlst" xmlns:r="http://schemas.openxmlformats.org/officeDocument/2006/relationships" xmlns:m="http://schemas.openxmlformats.org/officeDocument/2006/math" xmlns:v="urn:schemas-microsoft-com:vml" xmlns:wp14="http://schemas.microsoft.com/office/word/2010/wordprocessingDrawing" xmlns:wp="http://schemas.openxmlformats.org/drawingml/2006/wordprocessingDrawing" xmlns:w10="urn:schemas-microsoft-com:office:word" xmlns:w="http://schemas.openxmlformats.org/wordprocessingml/2006/main" xmlns:w14="http://schemas.microsoft.com/office/word/2010/wordml" xmlns:w15="http://schemas.microsoft.com/office/word/2012/wordml" xmlns:w16cex="http://schemas.microsoft.com/office/word/2018/wordml/cex" xmlns:w16cid="http://schemas.microsoft.com/office/word/2016/wordml/cid" xmlns:w16="http://schemas.microsoft.com/office/word/2018/wordml" xmlns:w16sdtdh="http://schemas.microsoft.com/office/word/2020/wordml/sdtdatahash" xmlns:w16se="http://schemas.microsoft.com/office/word/2015/wordml/symex" xmlns:wpg="http://schemas.microsoft.com/office/word/2010/wordprocessingGroup" xmlns:wpi="http://schemas.microsoft.com/office/word/2010/wordprocessingInk" xmlns:wne="http://schemas.microsoft.com/office/word/2006/wordml" xmlns:wps="http://schemas.microsoft.com/office/word/2010/wordprocessingShape" mc:Ignorable="w14 w15 w16se w16cid w16 w16cex w16sdtdh wp14">
-  <w:comment w:id="0" w:author="Parks, Robbie M" w:date="2023-10-03T14:23:00Z" w:initials="RP">
+  <w:comment w:id="2" w:author="Gabriella Meltzer" w:date="2023-10-20T20:17:00Z" w:initials="GM">
     <w:p>
       <w:r>
         <w:rPr>
@@ -24707,66 +25281,11 @@
       <w:r>
         <w:rPr>
           <w:rFonts w:ascii="Times New Roman" w:eastAsia="Times New Roman" w:hAnsi="Times New Roman" w:cs="Times New Roman"/>
-          <w:sz w:val="20"/>
-          <w:szCs w:val="20"/>
-        </w:rPr>
-        <w:t>Are we allowed this many figures and tables combined?</w:t>
-      </w:r>
-    </w:p>
-  </w:comment>
-  <w:comment w:id="1" w:author="Gabriella Meltzer" w:date="2023-10-16T19:54:00Z" w:initials="GM">
-    <w:p>
-      <w:r>
-        <w:rPr>
-          <w:rStyle w:val="CommentReference"/>
-        </w:rPr>
-        <w:annotationRef/>
-      </w:r>
-      <w:r>
-        <w:rPr>
-          <w:rFonts w:ascii="Times New Roman" w:eastAsia="Times New Roman" w:hAnsi="Times New Roman" w:cs="Times New Roman"/>
-          <w:color w:val="000000"/>
-          <w:sz w:val="20"/>
-          <w:szCs w:val="20"/>
-        </w:rPr>
-        <w:t>The language on their site reads as follows: “The preferred length of these articles is 6 pages, but PNAS allows articles up to a maximum of 12 pages. A standard 6-page article is approximately 4,000 words, 50 references, and 4 medium-size graphical elements (i.e., figures and tables)”</w:t>
-      </w:r>
-    </w:p>
-  </w:comment>
-  <w:comment w:id="6" w:author="Parks, Robbie M" w:date="2023-10-03T14:52:00Z" w:initials="RP">
-    <w:p>
-      <w:r>
-        <w:rPr>
-          <w:rStyle w:val="CommentReference"/>
-        </w:rPr>
-        <w:annotationRef/>
-      </w:r>
-      <w:r>
-        <w:rPr>
-          <w:rFonts w:ascii="Times New Roman" w:eastAsia="Times New Roman" w:hAnsi="Times New Roman" w:cs="Times New Roman"/>
-          <w:sz w:val="20"/>
-          <w:szCs w:val="20"/>
-        </w:rPr>
-        <w:t>See above these all need numbers</w:t>
-      </w:r>
-    </w:p>
-  </w:comment>
-  <w:comment w:id="7" w:author="Gabriella Meltzer" w:date="2023-10-16T15:59:00Z" w:initials="GM">
-    <w:p>
-      <w:r>
-        <w:rPr>
-          <w:rStyle w:val="CommentReference"/>
-        </w:rPr>
-        <w:annotationRef/>
-      </w:r>
-      <w:r>
-        <w:rPr>
-          <w:rFonts w:ascii="Times New Roman" w:eastAsia="Times New Roman" w:hAnsi="Times New Roman" w:cs="Times New Roman"/>
-          <w:color w:val="000000"/>
-          <w:sz w:val="20"/>
-          <w:szCs w:val="20"/>
-        </w:rPr>
-        <w:t>These numbers were different depending on the model so I said “tended to”</w:t>
+          <w:color w:val="000000"/>
+          <w:sz w:val="20"/>
+          <w:szCs w:val="20"/>
+        </w:rPr>
+        <w:t>Maximum of 250 words</w:t>
       </w:r>
     </w:p>
   </w:comment>
@@ -24775,28 +25294,19 @@
 
 <file path=word/commentsExtended.xml><?xml version="1.0" encoding="utf-8"?>
 <w15:commentsEx xmlns:wpc="http://schemas.microsoft.com/office/word/2010/wordprocessingCanvas" xmlns:cx="http://schemas.microsoft.com/office/drawing/2014/chartex" xmlns:cx1="http://schemas.microsoft.com/office/drawing/2015/9/8/chartex" xmlns:cx2="http://schemas.microsoft.com/office/drawing/2015/10/21/chartex" xmlns:cx3="http://schemas.microsoft.com/office/drawing/2016/5/9/chartex" xmlns:cx4="http://schemas.microsoft.com/office/drawing/2016/5/10/chartex" xmlns:cx5="http://schemas.microsoft.com/office/drawing/2016/5/11/chartex" xmlns:cx6="http://schemas.microsoft.com/office/drawing/2016/5/12/chartex" xmlns:cx7="http://schemas.microsoft.com/office/drawing/2016/5/13/chartex" xmlns:cx8="http://schemas.microsoft.com/office/drawing/2016/5/14/chartex" xmlns:mc="http://schemas.openxmlformats.org/markup-compatibility/2006" xmlns:aink="http://schemas.microsoft.com/office/drawing/2016/ink" xmlns:am3d="http://schemas.microsoft.com/office/drawing/2017/model3d" xmlns:o="urn:schemas-microsoft-com:office:office" xmlns:oel="http://schemas.microsoft.com/office/2019/extlst" xmlns:r="http://schemas.openxmlformats.org/officeDocument/2006/relationships" xmlns:m="http://schemas.openxmlformats.org/officeDocument/2006/math" xmlns:v="urn:schemas-microsoft-com:vml" xmlns:wp14="http://schemas.microsoft.com/office/word/2010/wordprocessingDrawing" xmlns:wp="http://schemas.openxmlformats.org/drawingml/2006/wordprocessingDrawing" xmlns:w10="urn:schemas-microsoft-com:office:word" xmlns:w="http://schemas.openxmlformats.org/wordprocessingml/2006/main" xmlns:w14="http://schemas.microsoft.com/office/word/2010/wordml" xmlns:w15="http://schemas.microsoft.com/office/word/2012/wordml" xmlns:w16cex="http://schemas.microsoft.com/office/word/2018/wordml/cex" xmlns:w16cid="http://schemas.microsoft.com/office/word/2016/wordml/cid" xmlns:w16="http://schemas.microsoft.com/office/word/2018/wordml" xmlns:w16sdtdh="http://schemas.microsoft.com/office/word/2020/wordml/sdtdatahash" xmlns:w16se="http://schemas.microsoft.com/office/word/2015/wordml/symex" xmlns:wpg="http://schemas.microsoft.com/office/word/2010/wordprocessingGroup" xmlns:wpi="http://schemas.microsoft.com/office/word/2010/wordprocessingInk" xmlns:wne="http://schemas.microsoft.com/office/word/2006/wordml" xmlns:wps="http://schemas.microsoft.com/office/word/2010/wordprocessingShape" mc:Ignorable="w14 w15 w16se w16cid w16 w16cex w16sdtdh wp14">
-  <w15:commentEx w15:paraId="3D469CB5" w15:done="0"/>
-  <w15:commentEx w15:paraId="59448DA4" w15:paraIdParent="3D469CB5" w15:done="0"/>
-  <w15:commentEx w15:paraId="6CD6DBC4" w15:done="0"/>
-  <w15:commentEx w15:paraId="710DE55A" w15:paraIdParent="6CD6DBC4" w15:done="0"/>
+  <w15:commentEx w15:paraId="4031E136" w15:done="0"/>
 </w15:commentsEx>
 </file>
 
 <file path=word/commentsExtensible.xml><?xml version="1.0" encoding="utf-8"?>
 <w16cex:commentsExtensible xmlns:wpc="http://schemas.microsoft.com/office/word/2010/wordprocessingCanvas" xmlns:cx="http://schemas.microsoft.com/office/drawing/2014/chartex" xmlns:cx1="http://schemas.microsoft.com/office/drawing/2015/9/8/chartex" xmlns:cx2="http://schemas.microsoft.com/office/drawing/2015/10/21/chartex" xmlns:cx3="http://schemas.microsoft.com/office/drawing/2016/5/9/chartex" xmlns:cx4="http://schemas.microsoft.com/office/drawing/2016/5/10/chartex" xmlns:cx5="http://schemas.microsoft.com/office/drawing/2016/5/11/chartex" xmlns:cx6="http://schemas.microsoft.com/office/drawing/2016/5/12/chartex" xmlns:cx7="http://schemas.microsoft.com/office/drawing/2016/5/13/chartex" xmlns:cx8="http://schemas.microsoft.com/office/drawing/2016/5/14/chartex" xmlns:mc="http://schemas.openxmlformats.org/markup-compatibility/2006" xmlns:aink="http://schemas.microsoft.com/office/drawing/2016/ink" xmlns:am3d="http://schemas.microsoft.com/office/drawing/2017/model3d" xmlns:o="urn:schemas-microsoft-com:office:office" xmlns:oel="http://schemas.microsoft.com/office/2019/extlst" xmlns:r="http://schemas.openxmlformats.org/officeDocument/2006/relationships" xmlns:m="http://schemas.openxmlformats.org/officeDocument/2006/math" xmlns:v="urn:schemas-microsoft-com:vml" xmlns:wp14="http://schemas.microsoft.com/office/word/2010/wordprocessingDrawing" xmlns:wp="http://schemas.openxmlformats.org/drawingml/2006/wordprocessingDrawing" xmlns:w10="urn:schemas-microsoft-com:office:word" xmlns:w="http://schemas.openxmlformats.org/wordprocessingml/2006/main" xmlns:w14="http://schemas.microsoft.com/office/word/2010/wordml" xmlns:w15="http://schemas.microsoft.com/office/word/2012/wordml" xmlns:w16cex="http://schemas.microsoft.com/office/word/2018/wordml/cex" xmlns:w16cid="http://schemas.microsoft.com/office/word/2016/wordml/cid" xmlns:w16="http://schemas.microsoft.com/office/word/2018/wordml" xmlns:w16sdtdh="http://schemas.microsoft.com/office/word/2020/wordml/sdtdatahash" xmlns:w16se="http://schemas.microsoft.com/office/word/2015/wordml/symex" xmlns:wpg="http://schemas.microsoft.com/office/word/2010/wordprocessingGroup" xmlns:wpi="http://schemas.microsoft.com/office/word/2010/wordprocessingInk" xmlns:wne="http://schemas.microsoft.com/office/word/2006/wordml" xmlns:wps="http://schemas.microsoft.com/office/word/2010/wordprocessingShape" mc:Ignorable="w14 w15 w16se w16cid w16 w16cex w16sdtdh wp14">
-  <w16cex:commentExtensible w16cex:durableId="0E6D4312" w16cex:dateUtc="2023-10-03T18:23:00Z"/>
-  <w16cex:commentExtensible w16cex:durableId="0C13F125" w16cex:dateUtc="2023-10-16T23:54:00Z"/>
-  <w16cex:commentExtensible w16cex:durableId="22C0F57C" w16cex:dateUtc="2023-10-03T18:52:00Z"/>
-  <w16cex:commentExtensible w16cex:durableId="7F6DB9A9" w16cex:dateUtc="2023-10-16T19:59:00Z"/>
+  <w16cex:commentExtensible w16cex:durableId="6CECBFD2" w16cex:dateUtc="2023-10-21T00:17:00Z"/>
 </w16cex:commentsExtensible>
 </file>
 
 <file path=word/commentsIds.xml><?xml version="1.0" encoding="utf-8"?>
 <w16cid:commentsIds xmlns:wpc="http://schemas.microsoft.com/office/word/2010/wordprocessingCanvas" xmlns:cx="http://schemas.microsoft.com/office/drawing/2014/chartex" xmlns:cx1="http://schemas.microsoft.com/office/drawing/2015/9/8/chartex" xmlns:cx2="http://schemas.microsoft.com/office/drawing/2015/10/21/chartex" xmlns:cx3="http://schemas.microsoft.com/office/drawing/2016/5/9/chartex" xmlns:cx4="http://schemas.microsoft.com/office/drawing/2016/5/10/chartex" xmlns:cx5="http://schemas.microsoft.com/office/drawing/2016/5/11/chartex" xmlns:cx6="http://schemas.microsoft.com/office/drawing/2016/5/12/chartex" xmlns:cx7="http://schemas.microsoft.com/office/drawing/2016/5/13/chartex" xmlns:cx8="http://schemas.microsoft.com/office/drawing/2016/5/14/chartex" xmlns:mc="http://schemas.openxmlformats.org/markup-compatibility/2006" xmlns:aink="http://schemas.microsoft.com/office/drawing/2016/ink" xmlns:am3d="http://schemas.microsoft.com/office/drawing/2017/model3d" xmlns:o="urn:schemas-microsoft-com:office:office" xmlns:oel="http://schemas.microsoft.com/office/2019/extlst" xmlns:r="http://schemas.openxmlformats.org/officeDocument/2006/relationships" xmlns:m="http://schemas.openxmlformats.org/officeDocument/2006/math" xmlns:v="urn:schemas-microsoft-com:vml" xmlns:wp14="http://schemas.microsoft.com/office/word/2010/wordprocessingDrawing" xmlns:wp="http://schemas.openxmlformats.org/drawingml/2006/wordprocessingDrawing" xmlns:w10="urn:schemas-microsoft-com:office:word" xmlns:w="http://schemas.openxmlformats.org/wordprocessingml/2006/main" xmlns:w14="http://schemas.microsoft.com/office/word/2010/wordml" xmlns:w15="http://schemas.microsoft.com/office/word/2012/wordml" xmlns:w16cex="http://schemas.microsoft.com/office/word/2018/wordml/cex" xmlns:w16cid="http://schemas.microsoft.com/office/word/2016/wordml/cid" xmlns:w16="http://schemas.microsoft.com/office/word/2018/wordml" xmlns:w16sdtdh="http://schemas.microsoft.com/office/word/2020/wordml/sdtdatahash" xmlns:w16se="http://schemas.microsoft.com/office/word/2015/wordml/symex" xmlns:wpg="http://schemas.microsoft.com/office/word/2010/wordprocessingGroup" xmlns:wpi="http://schemas.microsoft.com/office/word/2010/wordprocessingInk" xmlns:wne="http://schemas.microsoft.com/office/word/2006/wordml" xmlns:wps="http://schemas.microsoft.com/office/word/2010/wordprocessingShape" mc:Ignorable="w14 w15 w16se w16cid w16 w16cex w16sdtdh wp14">
-  <w16cid:commentId w16cid:paraId="3D469CB5" w16cid:durableId="0E6D4312"/>
-  <w16cid:commentId w16cid:paraId="59448DA4" w16cid:durableId="0C13F125"/>
-  <w16cid:commentId w16cid:paraId="6CD6DBC4" w16cid:durableId="22C0F57C"/>
-  <w16cid:commentId w16cid:paraId="710DE55A" w16cid:durableId="7F6DB9A9"/>
+  <w16cid:commentId w16cid:paraId="4031E136" w16cid:durableId="6CECBFD2"/>
 </w16cid:commentsIds>
 </file>
 
@@ -25647,9 +26157,6 @@
 
 <file path=word/people.xml><?xml version="1.0" encoding="utf-8"?>
 <w15:people xmlns:wpc="http://schemas.microsoft.com/office/word/2010/wordprocessingCanvas" xmlns:cx="http://schemas.microsoft.com/office/drawing/2014/chartex" xmlns:cx1="http://schemas.microsoft.com/office/drawing/2015/9/8/chartex" xmlns:cx2="http://schemas.microsoft.com/office/drawing/2015/10/21/chartex" xmlns:cx3="http://schemas.microsoft.com/office/drawing/2016/5/9/chartex" xmlns:cx4="http://schemas.microsoft.com/office/drawing/2016/5/10/chartex" xmlns:cx5="http://schemas.microsoft.com/office/drawing/2016/5/11/chartex" xmlns:cx6="http://schemas.microsoft.com/office/drawing/2016/5/12/chartex" xmlns:cx7="http://schemas.microsoft.com/office/drawing/2016/5/13/chartex" xmlns:cx8="http://schemas.microsoft.com/office/drawing/2016/5/14/chartex" xmlns:mc="http://schemas.openxmlformats.org/markup-compatibility/2006" xmlns:aink="http://schemas.microsoft.com/office/drawing/2016/ink" xmlns:am3d="http://schemas.microsoft.com/office/drawing/2017/model3d" xmlns:o="urn:schemas-microsoft-com:office:office" xmlns:oel="http://schemas.microsoft.com/office/2019/extlst" xmlns:r="http://schemas.openxmlformats.org/officeDocument/2006/relationships" xmlns:m="http://schemas.openxmlformats.org/officeDocument/2006/math" xmlns:v="urn:schemas-microsoft-com:vml" xmlns:wp14="http://schemas.microsoft.com/office/word/2010/wordprocessingDrawing" xmlns:wp="http://schemas.openxmlformats.org/drawingml/2006/wordprocessingDrawing" xmlns:w10="urn:schemas-microsoft-com:office:word" xmlns:w="http://schemas.openxmlformats.org/wordprocessingml/2006/main" xmlns:w14="http://schemas.microsoft.com/office/word/2010/wordml" xmlns:w15="http://schemas.microsoft.com/office/word/2012/wordml" xmlns:w16cex="http://schemas.microsoft.com/office/word/2018/wordml/cex" xmlns:w16cid="http://schemas.microsoft.com/office/word/2016/wordml/cid" xmlns:w16="http://schemas.microsoft.com/office/word/2018/wordml" xmlns:w16sdtdh="http://schemas.microsoft.com/office/word/2020/wordml/sdtdatahash" xmlns:w16se="http://schemas.microsoft.com/office/word/2015/wordml/symex" xmlns:wpg="http://schemas.microsoft.com/office/word/2010/wordprocessingGroup" xmlns:wpi="http://schemas.microsoft.com/office/word/2010/wordprocessingInk" xmlns:wne="http://schemas.microsoft.com/office/word/2006/wordml" xmlns:wps="http://schemas.microsoft.com/office/word/2010/wordprocessingShape" mc:Ignorable="w14 w15 w16se w16cid w16 w16cex w16sdtdh wp14">
-  <w15:person w15:author="Parks, Robbie M">
-    <w15:presenceInfo w15:providerId="AD" w15:userId="S::rmp15@ic.ac.uk::cb6b7f8d-c7e1-44f5-b2d9-a44f305898c3"/>
-  </w15:person>
   <w15:person w15:author="Gabriella Meltzer">
     <w15:presenceInfo w15:providerId="Windows Live" w15:userId="1922e6e6f0c2cea6"/>
   </w15:person>

</xml_diff>